<commit_message>
Edited the report a bit
</commit_message>
<xml_diff>
--- a/report.docx
+++ b/report.docx
@@ -96,7 +96,7 @@
         <w:pStyle w:val="FirstParagraph"/>
       </w:pPr>
       <w:r>
-        <w:t xml:space="preserve">It is well-documented that students coming from families with higher socio-economic statuses see higher average test scores. But, there are other factors such as study time, sports participation, ethnic group, and number of siblings that may interact with other co-variates and impact test scores. We are interested in exploring the impact of various personal and socio-economic factors on test scores within a public school. The test scores in question are related to math, reading, and writing.</w:t>
+        <w:t xml:space="preserve">It is well-documented that educational success is influenced by a multitude of factors that extend beyond one’s academic preparation. Our study aims to predict math, reading and writing scores based on personal and socio-economic variables. The dataset used for our study provides us with a diverse range of variables and gives us the opportunity to uncover patterns that influence a student’s test outcome.</w:t>
       </w:r>
     </w:p>
     <w:bookmarkEnd w:id="21"/>
@@ -114,7 +114,7 @@
         <w:pStyle w:val="FirstParagraph"/>
       </w:pPr>
       <w:r>
-        <w:t xml:space="preserve">The dataset is a sample of 948 individuals from a public school with math, reading, and writing test scores and the following variables of interest: gender, ethnic group, parental education, lunch type, test prep, parent’s marital status, sports participation, first child, number of siblings, means of transportation to school, number of weekly study hours. Due to significant missing data, we imputed the missing values with the average or most common value per variable.</w:t>
+        <w:t xml:space="preserve">The dataset is a sample of 948 individuals from a public school with math, reading, and writing test scores (ranging from 0-100) and the following variables of interest: gender, ethnic group, parental education, lunch type, test prep, parent’s marital status, sports participation, first child, number of siblings, means of transportation to school, number of weekly study hours. Due to significant missing data, we imputed the missing values with the average or most common value per variable.</w:t>
       </w:r>
     </w:p>
     <w:p>
@@ -122,7 +122,15 @@
         <w:pStyle w:val="BodyText"/>
       </w:pPr>
       <w:r>
-        <w:t xml:space="preserve">First, we conducted a data description (Table 1), computing the averages and standard deviations for continuous variables and counts and percentages for categorical variables. Our sample is well-balanced across sex. The sample is composed of majority first born children, children on standard fee lunch, children with married parents, school bus riders, and children who study 5-10 hours. The average number of siblings is 2 and each test score (math, writing, reading) average ranges between 66-69 points.</w:t>
+        <w:t xml:space="preserve">Math, reading and writing tests scores were the response variables and were scored from 0 to 100. Math test scores ranged from 0 to 100 with a mean score of 65.9821 and a median score of 66. Reading test scores ranged from 17 to 100 with a mean score of 68.8418 and a median score of 69.5. Writing test scores ranged from 10 to 100 with a mean score of 67.9293 and a median score of 68. The histograms of the distributions of math, reading and writing tests scores are slightly skewed to the left. In order to make the distributions more normal, we attempted both logarithmic transformations and square root transformations in which both of these types of transformations resulted in more severely skewed distributions. In the end, we decided to proceed with using no transformation on the test score variables.</w:t>
+      </w:r>
+    </w:p>
+    <w:p>
+      <w:pPr>
+        <w:pStyle w:val="BodyText"/>
+      </w:pPr>
+      <w:r>
+        <w:t xml:space="preserve">We conducted a data description (Table 1), computing the averages and standard deviations for continuous variables and counts and percentages for categorical variables. Our sample is well-balanced across sex. The sample is composed of majority first born children, children on standard fee lunch, children with married parents, school bus riders, and children who study 5-10 hours. The average number of siblings is 2.</w:t>
       </w:r>
     </w:p>
     <w:tbl xmlns:w="http://schemas.openxmlformats.org/wordprocessingml/2006/main" xmlns:r="http://schemas.openxmlformats.org/officeDocument/2006/relationships" xmlns:w14="http://schemas.microsoft.com/office/word/2010/wordml" xmlns:wp="http://schemas.openxmlformats.org/drawingml/2006/wordprocessingDrawing" xmlns:a="http://schemas.openxmlformats.org/drawingml/2006/main" xmlns:pic="http://schemas.openxmlformats.org/drawingml/2006/picture">
@@ -4355,7 +4363,7 @@
         <w:pStyle w:val="BodyText"/>
       </w:pPr>
       <w:r>
-        <w:t xml:space="preserve">After looking at the distribution of the continuous outcomes, we decided that the variables looked fairly normal so we did not use log transformations.</w:t>
+        <w:t xml:space="preserve">After looking at the histograms of the continuous outcomes, we decided that the variables looked fairly normal so we did not use log transformations.</w:t>
       </w:r>
     </w:p>
     <w:p>
@@ -4363,7 +4371,33 @@
         <w:pStyle w:val="BodyText"/>
       </w:pPr>
       <w:r>
-        <w:t xml:space="preserve">In order to predict test score from our variables of interest, we decided to use backwards stepwise regression for simplicity. For math score as the outcome, this gave the optimal predictors of Gender + EthnicGroup + ParentEduc + LunchType + TestPrep + ParentMaritalStatus + PracticeSport + IsFirstChild + WklyStudyHours.</w:t>
+        <w:t xml:space="preserve">We used a few different methods for model building. First, we decided to use backwards, forwards and stepwise regression. Then, we split our data into training and validation sets for each student (math, reading, writing). We used Lasso regression to select important variables and their coefficients. We also proceeded with building Random Forest models to predict the scores for each student. Our model was then validated using the validation sets.</w:t>
+      </w:r>
+    </w:p>
+    <w:p>
+      <w:pPr>
+        <w:pStyle w:val="BodyText"/>
+      </w:pPr>
+      <w:r>
+        <w:t xml:space="preserve">The chosen model was then tested through model diagnosis and influence diagnosis to make sure all assumptions are met and no significant outliers were influencing the model. </w:t>
+      </w:r>
+    </w:p>
+    <w:bookmarkEnd w:id="22"/>
+    <w:bookmarkStart w:id="23" w:name="results"/>
+    <w:p>
+      <w:pPr>
+        <w:pStyle w:val="Heading2"/>
+      </w:pPr>
+      <w:r>
+        <w:t xml:space="preserve">Results</w:t>
+      </w:r>
+    </w:p>
+    <w:p>
+      <w:pPr>
+        <w:pStyle w:val="FirstParagraph"/>
+      </w:pPr>
+      <w:r>
+        <w:t xml:space="preserve">In order to predict test score from our variables of interest, we decided to use backwards, forwards, and stepwise regression. Each of the three methods selected the same results for each outcome. For math score as the outcome, the optimal predictors of Gender + EthnicGroup + ParentEduc + LunchType + TestPrep + ParentMaritalStatus + PracticeSport + IsFirstChild + WklyStudyHours. For Reading score as the outcome, the optimal predictors are Gender + EthnicGroup + ParentEduc + LunchType + TestPrep + ParentMaritalStatus + IsFirstChild + WklyStudyHours. For writing score as the outcome, the optimal predictors are Gender + EthnicGroup + ParentEduc + LunchType + TestPrep + ParentMaritalStatus + PracticeSport + IsFirstChild + WklyStudyHours.</w:t>
       </w:r>
     </w:p>
     <w:p>
@@ -5227,14 +5261,6 @@
         </w:tc>
       </w:tr>
     </w:tbl>
-    <w:p>
-      <w:pPr>
-        <w:pStyle w:val="BodyText"/>
-      </w:pPr>
-      <w:r>
-        <w:br/>
-      </w:r>
-    </w:p>
     <w:p>
       <w:pPr>
         <w:pStyle w:val="TableCaption"/>
@@ -6889,16 +6915,6 @@
         </w:tc>
       </w:tr>
     </w:tbl>
-    <w:bookmarkEnd w:id="22"/>
-    <w:bookmarkStart w:id="23" w:name="results"/>
-    <w:p>
-      <w:pPr>
-        <w:pStyle w:val="Heading2"/>
-      </w:pPr>
-      <w:r>
-        <w:t xml:space="preserve">Results</w:t>
-      </w:r>
-    </w:p>
     <w:bookmarkEnd w:id="23"/>
     <w:bookmarkStart w:id="24" w:name="conclusionsdiscussion"/>
     <w:p>

</xml_diff>

<commit_message>
add forwards and stepwise regression code back in!
</commit_message>
<xml_diff>
--- a/report.docx
+++ b/report.docx
@@ -4379,7 +4379,7 @@
         <w:pStyle w:val="BodyText"/>
       </w:pPr>
       <w:r>
-        <w:t xml:space="preserve">The chosen model was then tested through model diagnosis and influence diagnosis to make sure all assumptions are met and no significant outliers were influencing the model. </w:t>
+        <w:t xml:space="preserve">The chosen model was then tested through model diagnostics and influential observation diagnostics to make sure all assumptions are met and no significant outliers were influencing the model.</w:t>
       </w:r>
     </w:p>
     <w:bookmarkEnd w:id="22"/>
@@ -4397,7 +4397,15 @@
         <w:pStyle w:val="FirstParagraph"/>
       </w:pPr>
       <w:r>
-        <w:t xml:space="preserve">In order to predict test score from our variables of interest, we decided to use backwards, forwards, and stepwise regression. Each of the three methods selected the same results for each outcome. For math score as the outcome, the optimal predictors of Gender + EthnicGroup + ParentEduc + LunchType + TestPrep + ParentMaritalStatus + PracticeSport + IsFirstChild + WklyStudyHours. For Reading score as the outcome, the optimal predictors are Gender + EthnicGroup + ParentEduc + LunchType + TestPrep + ParentMaritalStatus + IsFirstChild + WklyStudyHours. For writing score as the outcome, the optimal predictors are Gender + EthnicGroup + ParentEduc + LunchType + TestPrep + ParentMaritalStatus + PracticeSport + IsFirstChild + WklyStudyHours.</w:t>
+        <w:t xml:space="preserve">In order to predict test score from our variables of interest, we decided to use backwards, forwards, and stepwise regression using Aikake’s Information Criteria (AIC) as the criteria. Each of the three methods selected the same results for each outcome.</w:t>
+      </w:r>
+    </w:p>
+    <w:p>
+      <w:pPr>
+        <w:pStyle w:val="BodyText"/>
+      </w:pPr>
+      <w:r>
+        <w:t xml:space="preserve">For math score as the outcome, the optimal predictors are Gender, EthnicGroup, ParentEduc, LunchType, TestPrep, ParentMaritalStatus, PracticeSport, IsFirstChild, and WklyStudyHours. For Reading score as the outcome, the optimal predictors are Gender, EthnicGroup, ParentEduc, LunchType, TestPrep, ParentMaritalStatus, IsFirstChild, and WklyStudyHours. For writing score as the outcome, the optimal predictors are Gender, EthnicGroup, ParentEduc, LunchType, TestPrep, ParentMaritalStatus, PracticeSport, IsFirstChild, and WklyStudyHours.</w:t>
       </w:r>
     </w:p>
     <w:p>
@@ -4405,7 +4413,7 @@
         <w:pStyle w:val="TableCaption"/>
       </w:pPr>
       <w:r>
-        <w:t xml:space="preserve">Table 2. Math score backwards stepwise model</w:t>
+        <w:t xml:space="preserve">Table 2. Math score stepwise model</w:t>
       </w:r>
     </w:p>
     <w:tbl>
@@ -4414,7 +4422,7 @@
         <w:tblW w:type="auto" w:w="0"/>
         <w:tblLook w:firstRow="1" w:lastRow="0" w:firstColumn="0" w:lastColumn="0" w:noHBand="0" w:noVBand="0" w:val="0020"/>
         <w:jc w:val="start"/>
-        <w:tblCaption w:val="Table 2. Math score backwards stepwise model"/>
+        <w:tblCaption w:val="Table 2. Math score stepwise model"/>
       </w:tblPr>
       <w:tblGrid>
         <w:gridCol w:w="2640"/>
@@ -5266,7 +5274,7 @@
         <w:pStyle w:val="TableCaption"/>
       </w:pPr>
       <w:r>
-        <w:t xml:space="preserve">Table 3. Reading score backwards stepwise model</w:t>
+        <w:t xml:space="preserve">Table 3. Reading score stepwise model</w:t>
       </w:r>
     </w:p>
     <w:tbl>
@@ -5275,7 +5283,7 @@
         <w:tblW w:type="auto" w:w="0"/>
         <w:tblLook w:firstRow="1" w:lastRow="0" w:firstColumn="0" w:lastColumn="0" w:noHBand="0" w:noVBand="0" w:val="0020"/>
         <w:jc w:val="start"/>
-        <w:tblCaption w:val="Table 3. Reading score backwards stepwise model"/>
+        <w:tblCaption w:val="Table 3. Reading score stepwise model"/>
       </w:tblPr>
       <w:tblGrid>
         <w:gridCol w:w="2640"/>
@@ -6059,7 +6067,7 @@
         <w:pStyle w:val="TableCaption"/>
       </w:pPr>
       <w:r>
-        <w:t xml:space="preserve">Table 4. Writing score backwards stepwise model</w:t>
+        <w:t xml:space="preserve">Writing score stepwise model</w:t>
       </w:r>
     </w:p>
     <w:tbl>
@@ -6068,7 +6076,7 @@
         <w:tblW w:type="auto" w:w="0"/>
         <w:tblLook w:firstRow="1" w:lastRow="0" w:firstColumn="0" w:lastColumn="0" w:noHBand="0" w:noVBand="0" w:val="0020"/>
         <w:jc w:val="start"/>
-        <w:tblCaption w:val="Table 4. Writing score backwards stepwise model"/>
+        <w:tblCaption w:val="Writing score stepwise model"/>
       </w:tblPr>
       <w:tblGrid>
         <w:gridCol w:w="2640"/>
@@ -6915,6 +6923,54 @@
         </w:tc>
       </w:tr>
     </w:tbl>
+    <w:p>
+      <w:pPr>
+        <w:pStyle w:val="BodyText"/>
+      </w:pPr>
+      <w:r>
+        <w:t xml:space="preserve">\</w:t>
+      </w:r>
+    </w:p>
+    <w:p>
+      <w:pPr>
+        <w:pStyle w:val="BodyText"/>
+      </w:pPr>
+      <w:r>
+        <w:br/>
+      </w:r>
+    </w:p>
+    <w:p>
+      <w:pPr>
+        <w:pStyle w:val="BodyText"/>
+      </w:pPr>
+      <w:r>
+        <w:br/>
+      </w:r>
+    </w:p>
+    <w:p>
+      <w:pPr>
+        <w:pStyle w:val="BodyText"/>
+      </w:pPr>
+      <w:r>
+        <w:t xml:space="preserve">\</w:t>
+      </w:r>
+    </w:p>
+    <w:p>
+      <w:pPr>
+        <w:pStyle w:val="BodyText"/>
+      </w:pPr>
+      <w:r>
+        <w:br/>
+      </w:r>
+    </w:p>
+    <w:p>
+      <w:pPr>
+        <w:pStyle w:val="BodyText"/>
+      </w:pPr>
+      <w:r>
+        <w:br/>
+      </w:r>
+    </w:p>
     <w:bookmarkEnd w:id="23"/>
     <w:bookmarkStart w:id="24" w:name="conclusionsdiscussion"/>
     <w:p>

</xml_diff>

<commit_message>
Updated the results section in report
</commit_message>
<xml_diff>
--- a/report.docx
+++ b/report.docx
@@ -4383,7 +4383,7 @@
       </w:r>
     </w:p>
     <w:bookmarkEnd w:id="22"/>
-    <w:bookmarkStart w:id="23" w:name="results"/>
+    <w:bookmarkStart w:id="35" w:name="results"/>
     <w:p>
       <w:pPr>
         <w:pStyle w:val="Heading2"/>
@@ -4405,7 +4405,7 @@
         <w:pStyle w:val="BodyText"/>
       </w:pPr>
       <w:r>
-        <w:t xml:space="preserve">From the SLR model, we found that the linear association between ReadingScore and the predictors LunchType, Gender, TestPrep and IsFirstChild were significant. The average increase in ReadingScore between students of ethnic group A and ethnic group B was 5.95373 (p=2.64e-05) without adjusting for all other covariates. The average increase in ReadingScore between students with parents with some high school education and students with parents who completed their high school education was 8.2312 (p=5.85e-08) without adjusting for all other covariates. The average decrease in ReadingScore between students with parents with some high school education and students with parents who have their Master’s degree was 3.5466 (p=0.000717) without adjusting for all other covariates. The average increase in ReadingScore between students with divorced parents and students with married parents was 3.965 (p=0.039) without adjusting for all other covariates. The average increase in ReadingScore between students who studied less than 5 hours and students who studied 10-May was 2.6298 (p=0.0194) without adjusting for all other covariates. The average difference in ReadingScore between students who studied less than 5 hours and students who studied greater than 10 hours was insignificant (p=0.0541) without adjusting for all other covariates. Note that the linear association between ReadingScore and PracticeSport, NrSiblings, and TransportMeans were not significant.</w:t>
+        <w:t xml:space="preserve">After fitting a MLR using forwards, backwards and stepwise regression model building methods, we noticed that the linear association between MathScore and EthnicGroup, ParentEduc, ParentMaritalStatus, PracticeSport and IsFirstChild became significant after adjusting for all other covariates. Note that the linear association between MathScore and LunchType, Gender, TestPrep and WklyStudyHours were still significant after adjusting for all other covariates. Note that each of the three methods selected the same results. Therefore, for Mathscore as the outcome, the optimal predictors are Gender, EthnicGroup, ParentEduc, LunchType, TestPrep, ParentMaritalStatus, PracticeSport, IsFirstChild, and WklyStudyHours.</w:t>
       </w:r>
     </w:p>
     <w:p>
@@ -4413,7 +4413,7 @@
         <w:pStyle w:val="BodyText"/>
       </w:pPr>
       <w:r>
-        <w:t xml:space="preserve">After fitting a MLR using forwards, backwards and stepwise regression model building methods, we noticed that the linear association between ReadingScore and EthnicGroup, ParentEduc, ParentMaritalStatus and WklyStudyHours became significant after adjusting for all other covariates. Note that the linear association between ReadingScore and Gender, LunchType, TestPrep and IsFirstChild were still significant after adjusting for all other covariates. Note that each of the three methods selected the same results. Therefore, for ReadingScore as the outcome, the optimal predictors are Gender, EthnicGroup, ParentEduc, LunchType, TestPrep, ParentMaritalStatus, IsFirstChild, and WklyStudyHours.</w:t>
+        <w:t xml:space="preserve">From the SLR model, we found that the linear association between ReadingScore and the predictors LunchType, Gender, TestPrep and IsFirstChild were significant. The average increase in ReadingScore between students of ethnic group A and ethnic group B was 5.95373 (p=2.64e-05) without adjusting for all other covariates. The average increase in ReadingScore between students with parents with some high school education and students with parents who completed their high school education was 8.2312 (p=5.85e-08) without adjusting for all other covariates. The average decrease in ReadingScore between students with parents with some high school education and students with parents who have their Master’s degree was 3.5466 (p=0.000717) without adjusting for all other covariates. The average increase in ReadingScore between students with divorced parents and students with married parents was 3.965 (p=0.039) without adjusting for all other covariates. The average increase in ReadingScore between students who studied less than 5 hours and students who studied 10-May was 2.6298 (p=0.0194) without adjusting for all other covariates. The average difference in ReadingScore between students who studied less than 5 hours and students who studied greater than 10 hours was insignificant (p=0.0541) without adjusting for all other covariates. Note that the linear association between ReadingScore and PracticeSport, NrSiblings, and TransportMeans were not significant.</w:t>
       </w:r>
     </w:p>
     <w:p>
@@ -4421,7 +4421,23 @@
         <w:pStyle w:val="BodyText"/>
       </w:pPr>
       <w:r>
-        <w:t xml:space="preserve">For math score as the outcome, the optimal predictors are Gender, EthnicGroup, ParentEduc, LunchType, TestPrep, ParentMaritalStatus, PracticeSport, IsFirstChild, and WklyStudyHours. The reported AIC for all three of the model building methods we used was 4924.44. For Reading score as the outcome, the optimal predictors are Gender, EthnicGroup, ParentEduc, LunchType, TestPrep, ParentMaritalStatus, IsFirstChild, and WklyStudyHours. For writing score as the outcome, the optimal predictors are Gender, EthnicGroup, ParentEduc, LunchType, TestPrep, ParentMaritalStatus, PracticeSport, IsFirstChild, and WklyStudyHours.</w:t>
+        <w:t xml:space="preserve">After fitting a MLR using forwards, backwards and stepwise regression model building methods, we noticed that the linear association between ReadingScore and EthnicGroup, ParentEduc, ParentMaritalStatus and WklyStudyHours became significant after adjusting for all other covariates. Note that the linear association between ReadingScore and Gender, LunchType, TestPrep and IsFirstChild were still significant after adjusting for all other covariates. Note that each of the three methods selected the same results. Therefore, for ReadingScore as the outcome, the optimal predictors are Gender, EthnicGroup, ParentEduc, LunchType, TestPrep, ParentMaritalStatus, IsFirstChild, and WklyStudyHours.</w:t>
+      </w:r>
+    </w:p>
+    <w:p>
+      <w:pPr>
+        <w:pStyle w:val="BodyText"/>
+      </w:pPr>
+      <w:r>
+        <w:t xml:space="preserve">For writing score as the outcome, the optimal predictors are Gender, EthnicGroup, ParentEduc, LunchType, TestPrep, ParentMaritalStatus, PracticeSport, IsFirstChild, and WklyStudyHours.</w:t>
+      </w:r>
+    </w:p>
+    <w:p>
+      <w:pPr>
+        <w:pStyle w:val="BodyText"/>
+      </w:pPr>
+      <w:r>
+        <w:t xml:space="preserve">Model diagnosis is an essential step in the modeling process. The models need to be checked through visual and statistical tests to make sure all assumptions are met. Through this process, we could evaluate if the models we fit well represented our study.</w:t>
       </w:r>
     </w:p>
     <w:p>
@@ -5987,6 +6003,194 @@
     </w:tbl>
     <w:p>
       <w:pPr>
+        <w:pStyle w:val="BodyText"/>
+      </w:pPr>
+      <w:r>
+        <w:drawing>
+          <wp:inline>
+            <wp:extent cx="5334000" cy="4267200"/>
+            <wp:effectExtent b="0" l="0" r="0" t="0"/>
+            <wp:docPr descr="" title="" id="24" name="Picture"/>
+            <a:graphic>
+              <a:graphicData uri="http://schemas.openxmlformats.org/drawingml/2006/picture">
+                <pic:pic>
+                  <pic:nvPicPr>
+                    <pic:cNvPr descr="report_files/figure-docx/unnamed-chunk-3-1.png" id="25" name="Picture"/>
+                    <pic:cNvPicPr>
+                      <a:picLocks noChangeArrowheads="1" noChangeAspect="1"/>
+                    </pic:cNvPicPr>
+                  </pic:nvPicPr>
+                  <pic:blipFill>
+                    <a:blip r:embed="rId23"/>
+                    <a:stretch>
+                      <a:fillRect/>
+                    </a:stretch>
+                  </pic:blipFill>
+                  <pic:spPr bwMode="auto">
+                    <a:xfrm>
+                      <a:off x="0" y="0"/>
+                      <a:ext cx="5334000" cy="4267200"/>
+                    </a:xfrm>
+                    <a:prstGeom prst="rect">
+                      <a:avLst/>
+                    </a:prstGeom>
+                    <a:noFill/>
+                    <a:ln w="9525">
+                      <a:noFill/>
+                      <a:headEnd/>
+                      <a:tailEnd/>
+                    </a:ln>
+                  </pic:spPr>
+                </pic:pic>
+              </a:graphicData>
+            </a:graphic>
+          </wp:inline>
+        </w:drawing>
+      </w:r>
+    </w:p>
+    <w:p>
+      <w:pPr>
+        <w:pStyle w:val="BodyText"/>
+      </w:pPr>
+      <w:r>
+        <w:drawing>
+          <wp:inline>
+            <wp:extent cx="5334000" cy="4267200"/>
+            <wp:effectExtent b="0" l="0" r="0" t="0"/>
+            <wp:docPr descr="" title="" id="27" name="Picture"/>
+            <a:graphic>
+              <a:graphicData uri="http://schemas.openxmlformats.org/drawingml/2006/picture">
+                <pic:pic>
+                  <pic:nvPicPr>
+                    <pic:cNvPr descr="report_files/figure-docx/unnamed-chunk-3-2.png" id="28" name="Picture"/>
+                    <pic:cNvPicPr>
+                      <a:picLocks noChangeArrowheads="1" noChangeAspect="1"/>
+                    </pic:cNvPicPr>
+                  </pic:nvPicPr>
+                  <pic:blipFill>
+                    <a:blip r:embed="rId26"/>
+                    <a:stretch>
+                      <a:fillRect/>
+                    </a:stretch>
+                  </pic:blipFill>
+                  <pic:spPr bwMode="auto">
+                    <a:xfrm>
+                      <a:off x="0" y="0"/>
+                      <a:ext cx="5334000" cy="4267200"/>
+                    </a:xfrm>
+                    <a:prstGeom prst="rect">
+                      <a:avLst/>
+                    </a:prstGeom>
+                    <a:noFill/>
+                    <a:ln w="9525">
+                      <a:noFill/>
+                      <a:headEnd/>
+                      <a:tailEnd/>
+                    </a:ln>
+                  </pic:spPr>
+                </pic:pic>
+              </a:graphicData>
+            </a:graphic>
+          </wp:inline>
+        </w:drawing>
+      </w:r>
+    </w:p>
+    <w:p>
+      <w:pPr>
+        <w:pStyle w:val="BodyText"/>
+      </w:pPr>
+      <w:r>
+        <w:drawing>
+          <wp:inline>
+            <wp:extent cx="5334000" cy="4267200"/>
+            <wp:effectExtent b="0" l="0" r="0" t="0"/>
+            <wp:docPr descr="" title="" id="30" name="Picture"/>
+            <a:graphic>
+              <a:graphicData uri="http://schemas.openxmlformats.org/drawingml/2006/picture">
+                <pic:pic>
+                  <pic:nvPicPr>
+                    <pic:cNvPr descr="report_files/figure-docx/unnamed-chunk-3-3.png" id="31" name="Picture"/>
+                    <pic:cNvPicPr>
+                      <a:picLocks noChangeArrowheads="1" noChangeAspect="1"/>
+                    </pic:cNvPicPr>
+                  </pic:nvPicPr>
+                  <pic:blipFill>
+                    <a:blip r:embed="rId29"/>
+                    <a:stretch>
+                      <a:fillRect/>
+                    </a:stretch>
+                  </pic:blipFill>
+                  <pic:spPr bwMode="auto">
+                    <a:xfrm>
+                      <a:off x="0" y="0"/>
+                      <a:ext cx="5334000" cy="4267200"/>
+                    </a:xfrm>
+                    <a:prstGeom prst="rect">
+                      <a:avLst/>
+                    </a:prstGeom>
+                    <a:noFill/>
+                    <a:ln w="9525">
+                      <a:noFill/>
+                      <a:headEnd/>
+                      <a:tailEnd/>
+                    </a:ln>
+                  </pic:spPr>
+                </pic:pic>
+              </a:graphicData>
+            </a:graphic>
+          </wp:inline>
+        </w:drawing>
+      </w:r>
+    </w:p>
+    <w:p>
+      <w:pPr>
+        <w:pStyle w:val="BodyText"/>
+      </w:pPr>
+      <w:r>
+        <w:drawing>
+          <wp:inline>
+            <wp:extent cx="5334000" cy="4267200"/>
+            <wp:effectExtent b="0" l="0" r="0" t="0"/>
+            <wp:docPr descr="" title="" id="33" name="Picture"/>
+            <a:graphic>
+              <a:graphicData uri="http://schemas.openxmlformats.org/drawingml/2006/picture">
+                <pic:pic>
+                  <pic:nvPicPr>
+                    <pic:cNvPr descr="report_files/figure-docx/unnamed-chunk-3-4.png" id="34" name="Picture"/>
+                    <pic:cNvPicPr>
+                      <a:picLocks noChangeArrowheads="1" noChangeAspect="1"/>
+                    </pic:cNvPicPr>
+                  </pic:nvPicPr>
+                  <pic:blipFill>
+                    <a:blip r:embed="rId32"/>
+                    <a:stretch>
+                      <a:fillRect/>
+                    </a:stretch>
+                  </pic:blipFill>
+                  <pic:spPr bwMode="auto">
+                    <a:xfrm>
+                      <a:off x="0" y="0"/>
+                      <a:ext cx="5334000" cy="4267200"/>
+                    </a:xfrm>
+                    <a:prstGeom prst="rect">
+                      <a:avLst/>
+                    </a:prstGeom>
+                    <a:noFill/>
+                    <a:ln w="9525">
+                      <a:noFill/>
+                      <a:headEnd/>
+                      <a:tailEnd/>
+                    </a:ln>
+                  </pic:spPr>
+                </pic:pic>
+              </a:graphicData>
+            </a:graphic>
+          </wp:inline>
+        </w:drawing>
+      </w:r>
+    </w:p>
+    <w:p>
+      <w:pPr>
         <w:pStyle w:val="TableCaption"/>
       </w:pPr>
       <w:r>
@@ -22152,8 +22356,8 @@
         </w:tc>
       </w:tr>
     </w:tbl>
-    <w:bookmarkEnd w:id="23"/>
-    <w:bookmarkStart w:id="24" w:name="conclusionsdiscussion"/>
+    <w:bookmarkEnd w:id="35"/>
+    <w:bookmarkStart w:id="36" w:name="conclusionsdiscussion"/>
     <w:p>
       <w:pPr>
         <w:pStyle w:val="Heading2"/>
@@ -22162,8 +22366,8 @@
         <w:t xml:space="preserve">Conclusions/Discussion</w:t>
       </w:r>
     </w:p>
-    <w:bookmarkEnd w:id="24"/>
-    <w:bookmarkStart w:id="25" w:name="X784b208a08ace350c2ebc5de0a8b79d96be99f3"/>
+    <w:bookmarkEnd w:id="36"/>
+    <w:bookmarkStart w:id="37" w:name="X784b208a08ace350c2ebc5de0a8b79d96be99f3"/>
     <w:p>
       <w:pPr>
         <w:pStyle w:val="Heading2"/>
@@ -22172,7 +22376,7 @@
         <w:t xml:space="preserve">A brief summary on each group member’s contribution (method, data analysis, writing, etc).</w:t>
       </w:r>
     </w:p>
-    <w:bookmarkEnd w:id="25"/>
+    <w:bookmarkEnd w:id="37"/>
     <w:sectPr/>
   </w:body>
 </w:document>

</xml_diff>

<commit_message>
Rearranged results section in report
</commit_message>
<xml_diff>
--- a/report.docx
+++ b/report.docx
@@ -4371,7 +4371,7 @@
         <w:pStyle w:val="BodyText"/>
       </w:pPr>
       <w:r>
-        <w:t xml:space="preserve">We used a few different methods for model building. First, we decided to use backwards, forwards and stepwise regression. Then, we split our data into training and validation sets for each student (math, reading, writing). We used Lasso regression to select important variables and their coefficients. We also proceeded with building Random Forest models to predict the scores for each student. Our model was then validated using the validation sets.</w:t>
+        <w:t xml:space="preserve">We employed a multi-faceted approach to model building. Initially, we fit simple linear regression models for each of the three scores, utilizing all available covariates in our dataset. Subsequently, we conducted a comprehensive exploration by implementing backward, forward, and stepwise regression techniques. This allowed us to assess how variables varied when adjusting for all covariates through multiple linear regression modeling. The combination of these methods provided a nuanced understanding of the relationships between predictors and scores, capturing both individual and collective effects.</w:t>
       </w:r>
     </w:p>
     <w:p>
@@ -4405,739 +4405,7 @@
         <w:pStyle w:val="BodyText"/>
       </w:pPr>
       <w:r>
-        <w:t xml:space="preserve">After fitting a MLR using forwards, backwards and stepwise regression model building methods, we noticed that the linear association between MathScore and EthnicGroup, ParentEduc, ParentMaritalStatus, PracticeSport and IsFirstChild became significant after adjusting for all other covariates. Note that the linear association between MathScore and LunchType, Gender, TestPrep and WklyStudyHours were still significant after adjusting for all other covariates. Note that each of the three methods selected the same results. Therefore, for Mathscore as the outcome, the optimal predictors are Gender, EthnicGroup, ParentEduc, LunchType, TestPrep, ParentMaritalStatus, PracticeSport, IsFirstChild, and WklyStudyHours.</w:t>
-      </w:r>
-    </w:p>
-    <w:p>
-      <w:pPr>
-        <w:pStyle w:val="BodyText"/>
-      </w:pPr>
-      <w:r>
-        <w:t xml:space="preserve">From the SLR model, we found that the linear association between ReadingScore and the predictors LunchType, Gender, TestPrep and IsFirstChild were significant. The average increase in ReadingScore between students of ethnic group A and ethnic group B was 5.95373 (p=2.64e-05) without adjusting for all other covariates. The average increase in ReadingScore between students with parents with some high school education and students with parents who completed their high school education was 8.2312 (p=5.85e-08) without adjusting for all other covariates. The average decrease in ReadingScore between students with parents with some high school education and students with parents who have their Master’s degree was 3.5466 (p=0.000717) without adjusting for all other covariates. The average increase in ReadingScore between students with divorced parents and students with married parents was 3.965 (p=0.039) without adjusting for all other covariates. The average increase in ReadingScore between students who studied less than 5 hours and students who studied 10-May was 2.6298 (p=0.0194) without adjusting for all other covariates. The average difference in ReadingScore between students who studied less than 5 hours and students who studied greater than 10 hours was insignificant (p=0.0541) without adjusting for all other covariates. Note that the linear association between ReadingScore and PracticeSport, NrSiblings, and TransportMeans were not significant.</w:t>
-      </w:r>
-    </w:p>
-    <w:p>
-      <w:pPr>
-        <w:pStyle w:val="BodyText"/>
-      </w:pPr>
-      <w:r>
-        <w:t xml:space="preserve">After fitting a MLR using forwards, backwards and stepwise regression model building methods, we noticed that the linear association between ReadingScore and EthnicGroup, ParentEduc, ParentMaritalStatus and WklyStudyHours became significant after adjusting for all other covariates. Note that the linear association between ReadingScore and Gender, LunchType, TestPrep and IsFirstChild were still significant after adjusting for all other covariates. Note that each of the three methods selected the same results. Therefore, for ReadingScore as the outcome, the optimal predictors are Gender, EthnicGroup, ParentEduc, LunchType, TestPrep, ParentMaritalStatus, IsFirstChild, and WklyStudyHours.</w:t>
-      </w:r>
-    </w:p>
-    <w:p>
-      <w:pPr>
-        <w:pStyle w:val="BodyText"/>
-      </w:pPr>
-      <w:r>
-        <w:t xml:space="preserve">For writing score as the outcome, the optimal predictors are Gender, EthnicGroup, ParentEduc, LunchType, TestPrep, ParentMaritalStatus, PracticeSport, IsFirstChild, and WklyStudyHours.</w:t>
-      </w:r>
-    </w:p>
-    <w:p>
-      <w:pPr>
-        <w:pStyle w:val="BodyText"/>
-      </w:pPr>
-      <w:r>
-        <w:t xml:space="preserve">Model diagnosis is an essential step in the modeling process. The models need to be checked through visual and statistical tests to make sure all assumptions are met. Through this process, we could evaluate if the models we fit well represented our study.</w:t>
-      </w:r>
-    </w:p>
-    <w:p>
-      <w:pPr>
-        <w:pStyle w:val="SourceCode"/>
-      </w:pPr>
-      <w:r>
-        <w:rPr>
-          <w:rStyle w:val="VerbatimChar"/>
-        </w:rPr>
-        <w:t xml:space="preserve">Start:  AIC=4926.95</w:t>
-      </w:r>
-      <w:r>
-        <w:br/>
-      </w:r>
-      <w:r>
-        <w:rPr>
-          <w:rStyle w:val="VerbatimChar"/>
-        </w:rPr>
-        <w:t xml:space="preserve">MathScore ~ Gender + EthnicGroup + ParentEduc + LunchType + TestPrep + </w:t>
-      </w:r>
-      <w:r>
-        <w:br/>
-      </w:r>
-      <w:r>
-        <w:rPr>
-          <w:rStyle w:val="VerbatimChar"/>
-        </w:rPr>
-        <w:t xml:space="preserve">    ParentMaritalStatus + PracticeSport + IsFirstChild + NrSiblings + </w:t>
-      </w:r>
-      <w:r>
-        <w:br/>
-      </w:r>
-      <w:r>
-        <w:rPr>
-          <w:rStyle w:val="VerbatimChar"/>
-        </w:rPr>
-        <w:t xml:space="preserve">    TransportMeans + WklyStudyHours</w:t>
-      </w:r>
-      <w:r>
-        <w:br/>
-      </w:r>
-      <w:r>
-        <w:br/>
-      </w:r>
-      <w:r>
-        <w:rPr>
-          <w:rStyle w:val="VerbatimChar"/>
-        </w:rPr>
-        <w:t xml:space="preserve">                      Df Sum of Sq    RSS    AIC</w:t>
-      </w:r>
-      <w:r>
-        <w:br/>
-      </w:r>
-      <w:r>
-        <w:rPr>
-          <w:rStyle w:val="VerbatimChar"/>
-        </w:rPr>
-        <w:t xml:space="preserve">- TransportMeans       1      35.0 163285 4925.2</w:t>
-      </w:r>
-      <w:r>
-        <w:br/>
-      </w:r>
-      <w:r>
-        <w:rPr>
-          <w:rStyle w:val="VerbatimChar"/>
-        </w:rPr>
-        <w:t xml:space="preserve">- NrSiblings           1     222.6 163473 4926.2</w:t>
-      </w:r>
-      <w:r>
-        <w:br/>
-      </w:r>
-      <w:r>
-        <w:rPr>
-          <w:rStyle w:val="VerbatimChar"/>
-        </w:rPr>
-        <w:t xml:space="preserve">&lt;none&gt;                             163250 4927.0</w:t>
-      </w:r>
-      <w:r>
-        <w:br/>
-      </w:r>
-      <w:r>
-        <w:rPr>
-          <w:rStyle w:val="VerbatimChar"/>
-        </w:rPr>
-        <w:t xml:space="preserve">- PracticeSport        2    1069.5 164320 4929.1</w:t>
-      </w:r>
-      <w:r>
-        <w:br/>
-      </w:r>
-      <w:r>
-        <w:rPr>
-          <w:rStyle w:val="VerbatimChar"/>
-        </w:rPr>
-        <w:t xml:space="preserve">- IsFirstChild         1    1273.7 164524 4932.3</w:t>
-      </w:r>
-      <w:r>
-        <w:br/>
-      </w:r>
-      <w:r>
-        <w:rPr>
-          <w:rStyle w:val="VerbatimChar"/>
-        </w:rPr>
-        <w:t xml:space="preserve">- WklyStudyHours       2    1867.5 165118 4933.7</w:t>
-      </w:r>
-      <w:r>
-        <w:br/>
-      </w:r>
-      <w:r>
-        <w:rPr>
-          <w:rStyle w:val="VerbatimChar"/>
-        </w:rPr>
-        <w:t xml:space="preserve">- ParentMaritalStatus  3    2396.9 165647 4934.8</w:t>
-      </w:r>
-      <w:r>
-        <w:br/>
-      </w:r>
-      <w:r>
-        <w:rPr>
-          <w:rStyle w:val="VerbatimChar"/>
-        </w:rPr>
-        <w:t xml:space="preserve">- ParentEduc           5    6372.9 169623 4953.3</w:t>
-      </w:r>
-      <w:r>
-        <w:br/>
-      </w:r>
-      <w:r>
-        <w:rPr>
-          <w:rStyle w:val="VerbatimChar"/>
-        </w:rPr>
-        <w:t xml:space="preserve">- Gender               1    5836.1 169086 4958.3</w:t>
-      </w:r>
-      <w:r>
-        <w:br/>
-      </w:r>
-      <w:r>
-        <w:rPr>
-          <w:rStyle w:val="VerbatimChar"/>
-        </w:rPr>
-        <w:t xml:space="preserve">- TestPrep             1    6470.3 169721 4961.8</w:t>
-      </w:r>
-      <w:r>
-        <w:br/>
-      </w:r>
-      <w:r>
-        <w:rPr>
-          <w:rStyle w:val="VerbatimChar"/>
-        </w:rPr>
-        <w:t xml:space="preserve">- EthnicGroup          4    8868.2 172119 4969.1</w:t>
-      </w:r>
-      <w:r>
-        <w:br/>
-      </w:r>
-      <w:r>
-        <w:rPr>
-          <w:rStyle w:val="VerbatimChar"/>
-        </w:rPr>
-        <w:t xml:space="preserve">- LunchType            1   26558.2 189809 5067.8</w:t>
-      </w:r>
-      <w:r>
-        <w:br/>
-      </w:r>
-      <w:r>
-        <w:br/>
-      </w:r>
-      <w:r>
-        <w:rPr>
-          <w:rStyle w:val="VerbatimChar"/>
-        </w:rPr>
-        <w:t xml:space="preserve">Step:  AIC=4925.16</w:t>
-      </w:r>
-      <w:r>
-        <w:br/>
-      </w:r>
-      <w:r>
-        <w:rPr>
-          <w:rStyle w:val="VerbatimChar"/>
-        </w:rPr>
-        <w:t xml:space="preserve">MathScore ~ Gender + EthnicGroup + ParentEduc + LunchType + TestPrep + </w:t>
-      </w:r>
-      <w:r>
-        <w:br/>
-      </w:r>
-      <w:r>
-        <w:rPr>
-          <w:rStyle w:val="VerbatimChar"/>
-        </w:rPr>
-        <w:t xml:space="preserve">    ParentMaritalStatus + PracticeSport + IsFirstChild + NrSiblings + </w:t>
-      </w:r>
-      <w:r>
-        <w:br/>
-      </w:r>
-      <w:r>
-        <w:rPr>
-          <w:rStyle w:val="VerbatimChar"/>
-        </w:rPr>
-        <w:t xml:space="preserve">    WklyStudyHours</w:t>
-      </w:r>
-      <w:r>
-        <w:br/>
-      </w:r>
-      <w:r>
-        <w:br/>
-      </w:r>
-      <w:r>
-        <w:rPr>
-          <w:rStyle w:val="VerbatimChar"/>
-        </w:rPr>
-        <w:t xml:space="preserve">                      Df Sum of Sq    RSS    AIC</w:t>
-      </w:r>
-      <w:r>
-        <w:br/>
-      </w:r>
-      <w:r>
-        <w:rPr>
-          <w:rStyle w:val="VerbatimChar"/>
-        </w:rPr>
-        <w:t xml:space="preserve">- NrSiblings           1     220.9 163506 4924.4</w:t>
-      </w:r>
-      <w:r>
-        <w:br/>
-      </w:r>
-      <w:r>
-        <w:rPr>
-          <w:rStyle w:val="VerbatimChar"/>
-        </w:rPr>
-        <w:t xml:space="preserve">&lt;none&gt;                             163285 4925.2</w:t>
-      </w:r>
-      <w:r>
-        <w:br/>
-      </w:r>
-      <w:r>
-        <w:rPr>
-          <w:rStyle w:val="VerbatimChar"/>
-        </w:rPr>
-        <w:t xml:space="preserve">- PracticeSport        2    1068.1 164353 4927.3</w:t>
-      </w:r>
-      <w:r>
-        <w:br/>
-      </w:r>
-      <w:r>
-        <w:rPr>
-          <w:rStyle w:val="VerbatimChar"/>
-        </w:rPr>
-        <w:t xml:space="preserve">- IsFirstChild         1    1276.5 164562 4930.5</w:t>
-      </w:r>
-      <w:r>
-        <w:br/>
-      </w:r>
-      <w:r>
-        <w:rPr>
-          <w:rStyle w:val="VerbatimChar"/>
-        </w:rPr>
-        <w:t xml:space="preserve">- WklyStudyHours       2    1862.1 165147 4931.9</w:t>
-      </w:r>
-      <w:r>
-        <w:br/>
-      </w:r>
-      <w:r>
-        <w:rPr>
-          <w:rStyle w:val="VerbatimChar"/>
-        </w:rPr>
-        <w:t xml:space="preserve">- ParentMaritalStatus  3    2423.7 165709 4933.1</w:t>
-      </w:r>
-      <w:r>
-        <w:br/>
-      </w:r>
-      <w:r>
-        <w:rPr>
-          <w:rStyle w:val="VerbatimChar"/>
-        </w:rPr>
-        <w:t xml:space="preserve">- ParentEduc           5    6445.2 169731 4951.9</w:t>
-      </w:r>
-      <w:r>
-        <w:br/>
-      </w:r>
-      <w:r>
-        <w:rPr>
-          <w:rStyle w:val="VerbatimChar"/>
-        </w:rPr>
-        <w:t xml:space="preserve">- Gender               1    5834.2 169120 4956.4</w:t>
-      </w:r>
-      <w:r>
-        <w:br/>
-      </w:r>
-      <w:r>
-        <w:rPr>
-          <w:rStyle w:val="VerbatimChar"/>
-        </w:rPr>
-        <w:t xml:space="preserve">- TestPrep             1    6449.5 169735 4959.9</w:t>
-      </w:r>
-      <w:r>
-        <w:br/>
-      </w:r>
-      <w:r>
-        <w:rPr>
-          <w:rStyle w:val="VerbatimChar"/>
-        </w:rPr>
-        <w:t xml:space="preserve">- EthnicGroup          4    8861.5 172147 4967.3</w:t>
-      </w:r>
-      <w:r>
-        <w:br/>
-      </w:r>
-      <w:r>
-        <w:rPr>
-          <w:rStyle w:val="VerbatimChar"/>
-        </w:rPr>
-        <w:t xml:space="preserve">- LunchType            1   26564.9 189850 5066.1</w:t>
-      </w:r>
-      <w:r>
-        <w:br/>
-      </w:r>
-      <w:r>
-        <w:br/>
-      </w:r>
-      <w:r>
-        <w:rPr>
-          <w:rStyle w:val="VerbatimChar"/>
-        </w:rPr>
-        <w:t xml:space="preserve">Step:  AIC=4924.44</w:t>
-      </w:r>
-      <w:r>
-        <w:br/>
-      </w:r>
-      <w:r>
-        <w:rPr>
-          <w:rStyle w:val="VerbatimChar"/>
-        </w:rPr>
-        <w:t xml:space="preserve">MathScore ~ Gender + EthnicGroup + ParentEduc + LunchType + TestPrep + </w:t>
-      </w:r>
-      <w:r>
-        <w:br/>
-      </w:r>
-      <w:r>
-        <w:rPr>
-          <w:rStyle w:val="VerbatimChar"/>
-        </w:rPr>
-        <w:t xml:space="preserve">    ParentMaritalStatus + PracticeSport + IsFirstChild + WklyStudyHours</w:t>
-      </w:r>
-      <w:r>
-        <w:br/>
-      </w:r>
-      <w:r>
-        <w:br/>
-      </w:r>
-      <w:r>
-        <w:rPr>
-          <w:rStyle w:val="VerbatimChar"/>
-        </w:rPr>
-        <w:t xml:space="preserve">                      Df Sum of Sq    RSS    AIC</w:t>
-      </w:r>
-      <w:r>
-        <w:br/>
-      </w:r>
-      <w:r>
-        <w:rPr>
-          <w:rStyle w:val="VerbatimChar"/>
-        </w:rPr>
-        <w:t xml:space="preserve">&lt;none&gt;                             163506 4924.4</w:t>
-      </w:r>
-      <w:r>
-        <w:br/>
-      </w:r>
-      <w:r>
-        <w:rPr>
-          <w:rStyle w:val="VerbatimChar"/>
-        </w:rPr>
-        <w:t xml:space="preserve">- PracticeSport        2    1060.5 164567 4926.6</w:t>
-      </w:r>
-      <w:r>
-        <w:br/>
-      </w:r>
-      <w:r>
-        <w:rPr>
-          <w:rStyle w:val="VerbatimChar"/>
-        </w:rPr>
-        <w:t xml:space="preserve">- IsFirstChild         1    1158.3 164665 4929.1</w:t>
-      </w:r>
-      <w:r>
-        <w:br/>
-      </w:r>
-      <w:r>
-        <w:rPr>
-          <w:rStyle w:val="VerbatimChar"/>
-        </w:rPr>
-        <w:t xml:space="preserve">- WklyStudyHours       2    1940.4 165447 4931.6</w:t>
-      </w:r>
-      <w:r>
-        <w:br/>
-      </w:r>
-      <w:r>
-        <w:rPr>
-          <w:rStyle w:val="VerbatimChar"/>
-        </w:rPr>
-        <w:t xml:space="preserve">- ParentMaritalStatus  3    2466.0 165972 4932.6</w:t>
-      </w:r>
-      <w:r>
-        <w:br/>
-      </w:r>
-      <w:r>
-        <w:rPr>
-          <w:rStyle w:val="VerbatimChar"/>
-        </w:rPr>
-        <w:t xml:space="preserve">- ParentEduc           5    6377.7 169884 4950.7</w:t>
-      </w:r>
-      <w:r>
-        <w:br/>
-      </w:r>
-      <w:r>
-        <w:rPr>
-          <w:rStyle w:val="VerbatimChar"/>
-        </w:rPr>
-        <w:t xml:space="preserve">- Gender               1    5773.6 169280 4955.3</w:t>
-      </w:r>
-      <w:r>
-        <w:br/>
-      </w:r>
-      <w:r>
-        <w:rPr>
-          <w:rStyle w:val="VerbatimChar"/>
-        </w:rPr>
-        <w:t xml:space="preserve">- TestPrep             1    6459.7 169966 4959.2</w:t>
-      </w:r>
-      <w:r>
-        <w:br/>
-      </w:r>
-      <w:r>
-        <w:rPr>
-          <w:rStyle w:val="VerbatimChar"/>
-        </w:rPr>
-        <w:t xml:space="preserve">- EthnicGroup          4    8854.1 172360 4966.4</w:t>
-      </w:r>
-      <w:r>
-        <w:br/>
-      </w:r>
-      <w:r>
-        <w:rPr>
-          <w:rStyle w:val="VerbatimChar"/>
-        </w:rPr>
-        <w:t xml:space="preserve">- LunchType            1   26412.5 189919 5064.4</w:t>
-      </w:r>
-    </w:p>
-    <w:p>
-      <w:pPr>
-        <w:pStyle w:val="SourceCode"/>
-      </w:pPr>
-      <w:r>
-        <w:br/>
-      </w:r>
-      <w:r>
-        <w:rPr>
-          <w:rStyle w:val="VerbatimChar"/>
-        </w:rPr>
-        <w:t xml:space="preserve">Call:</w:t>
-      </w:r>
-      <w:r>
-        <w:br/>
-      </w:r>
-      <w:r>
-        <w:rPr>
-          <w:rStyle w:val="VerbatimChar"/>
-        </w:rPr>
-        <w:t xml:space="preserve">lm(formula = MathScore ~ Gender + EthnicGroup + ParentEduc + </w:t>
-      </w:r>
-      <w:r>
-        <w:br/>
-      </w:r>
-      <w:r>
-        <w:rPr>
-          <w:rStyle w:val="VerbatimChar"/>
-        </w:rPr>
-        <w:t xml:space="preserve">    LunchType + TestPrep + ParentMaritalStatus + PracticeSport + </w:t>
-      </w:r>
-      <w:r>
-        <w:br/>
-      </w:r>
-      <w:r>
-        <w:rPr>
-          <w:rStyle w:val="VerbatimChar"/>
-        </w:rPr>
-        <w:t xml:space="preserve">    IsFirstChild + WklyStudyHours, data = data_cleaned %&gt;% select(-c(ReadingScore, </w:t>
-      </w:r>
-      <w:r>
-        <w:br/>
-      </w:r>
-      <w:r>
-        <w:rPr>
-          <w:rStyle w:val="VerbatimChar"/>
-        </w:rPr>
-        <w:t xml:space="preserve">    WritingScore)))</w:t>
-      </w:r>
-      <w:r>
-        <w:br/>
-      </w:r>
-      <w:r>
-        <w:br/>
-      </w:r>
-      <w:r>
-        <w:rPr>
-          <w:rStyle w:val="VerbatimChar"/>
-        </w:rPr>
-        <w:t xml:space="preserve">Coefficients:</w:t>
-      </w:r>
-      <w:r>
-        <w:br/>
-      </w:r>
-      <w:r>
-        <w:rPr>
-          <w:rStyle w:val="VerbatimChar"/>
-        </w:rPr>
-        <w:t xml:space="preserve">               (Intercept)                  Gendermale  </w:t>
-      </w:r>
-      <w:r>
-        <w:br/>
-      </w:r>
-      <w:r>
-        <w:rPr>
-          <w:rStyle w:val="VerbatimChar"/>
-        </w:rPr>
-        <w:t xml:space="preserve">                  55.97610                     4.98086  </w:t>
-      </w:r>
-      <w:r>
-        <w:br/>
-      </w:r>
-      <w:r>
-        <w:rPr>
-          <w:rStyle w:val="VerbatimChar"/>
-        </w:rPr>
-        <w:t xml:space="preserve">             EthnicGroup.L               EthnicGroup.Q  </w:t>
-      </w:r>
-      <w:r>
-        <w:br/>
-      </w:r>
-      <w:r>
-        <w:rPr>
-          <w:rStyle w:val="VerbatimChar"/>
-        </w:rPr>
-        <w:t xml:space="preserve">                   7.40062                     2.94026  </w:t>
-      </w:r>
-      <w:r>
-        <w:br/>
-      </w:r>
-      <w:r>
-        <w:rPr>
-          <w:rStyle w:val="VerbatimChar"/>
-        </w:rPr>
-        <w:t xml:space="preserve">             EthnicGroup.C               EthnicGroup^4  </w:t>
-      </w:r>
-      <w:r>
-        <w:br/>
-      </w:r>
-      <w:r>
-        <w:rPr>
-          <w:rStyle w:val="VerbatimChar"/>
-        </w:rPr>
-        <w:t xml:space="preserve">                   0.73671                    -0.98454  </w:t>
-      </w:r>
-      <w:r>
-        <w:br/>
-      </w:r>
-      <w:r>
-        <w:rPr>
-          <w:rStyle w:val="VerbatimChar"/>
-        </w:rPr>
-        <w:t xml:space="preserve">              ParentEduc.L                ParentEduc.Q  </w:t>
-      </w:r>
-      <w:r>
-        <w:br/>
-      </w:r>
-      <w:r>
-        <w:rPr>
-          <w:rStyle w:val="VerbatimChar"/>
-        </w:rPr>
-        <w:t xml:space="preserve">                   6.64225                    -0.04451  </w:t>
-      </w:r>
-      <w:r>
-        <w:br/>
-      </w:r>
-      <w:r>
-        <w:rPr>
-          <w:rStyle w:val="VerbatimChar"/>
-        </w:rPr>
-        <w:t xml:space="preserve">              ParentEduc.C                ParentEduc^4  </w:t>
-      </w:r>
-      <w:r>
-        <w:br/>
-      </w:r>
-      <w:r>
-        <w:rPr>
-          <w:rStyle w:val="VerbatimChar"/>
-        </w:rPr>
-        <w:t xml:space="preserve">                  -0.29953                     1.40239  </w:t>
-      </w:r>
-      <w:r>
-        <w:br/>
-      </w:r>
-      <w:r>
-        <w:rPr>
-          <w:rStyle w:val="VerbatimChar"/>
-        </w:rPr>
-        <w:t xml:space="preserve">              ParentEduc^5           LunchTypestandard  </w:t>
-      </w:r>
-      <w:r>
-        <w:br/>
-      </w:r>
-      <w:r>
-        <w:rPr>
-          <w:rStyle w:val="VerbatimChar"/>
-        </w:rPr>
-        <w:t xml:space="preserve">                  -2.64422                    11.15459  </w:t>
-      </w:r>
-      <w:r>
-        <w:br/>
-      </w:r>
-      <w:r>
-        <w:rPr>
-          <w:rStyle w:val="VerbatimChar"/>
-        </w:rPr>
-        <w:t xml:space="preserve">              TestPrepnone  ParentMaritalStatusmarried  </w:t>
-      </w:r>
-      <w:r>
-        <w:br/>
-      </w:r>
-      <w:r>
-        <w:rPr>
-          <w:rStyle w:val="VerbatimChar"/>
-        </w:rPr>
-        <w:t xml:space="preserve">                  -5.58185                     3.87581  </w:t>
-      </w:r>
-      <w:r>
-        <w:br/>
-      </w:r>
-      <w:r>
-        <w:rPr>
-          <w:rStyle w:val="VerbatimChar"/>
-        </w:rPr>
-        <w:t xml:space="preserve"> ParentMaritalStatussingle  ParentMaritalStatuswidowed  </w:t>
-      </w:r>
-      <w:r>
-        <w:br/>
-      </w:r>
-      <w:r>
-        <w:rPr>
-          <w:rStyle w:val="VerbatimChar"/>
-        </w:rPr>
-        <w:t xml:space="preserve">                   1.10195                     5.06618  </w:t>
-      </w:r>
-      <w:r>
-        <w:br/>
-      </w:r>
-      <w:r>
-        <w:rPr>
-          <w:rStyle w:val="VerbatimChar"/>
-        </w:rPr>
-        <w:t xml:space="preserve">           PracticeSport.L             PracticeSport.Q  </w:t>
-      </w:r>
-      <w:r>
-        <w:br/>
-      </w:r>
-      <w:r>
-        <w:rPr>
-          <w:rStyle w:val="VerbatimChar"/>
-        </w:rPr>
-        <w:t xml:space="preserve">                   2.51364                    -0.51783  </w:t>
-      </w:r>
-      <w:r>
-        <w:br/>
-      </w:r>
-      <w:r>
-        <w:rPr>
-          <w:rStyle w:val="VerbatimChar"/>
-        </w:rPr>
-        <w:t xml:space="preserve">           IsFirstChildyes            WklyStudyHours.L  </w:t>
-      </w:r>
-      <w:r>
-        <w:br/>
-      </w:r>
-      <w:r>
-        <w:rPr>
-          <w:rStyle w:val="VerbatimChar"/>
-        </w:rPr>
-        <w:t xml:space="preserve">                   2.36796                     2.62125  </w:t>
-      </w:r>
-      <w:r>
-        <w:br/>
-      </w:r>
-      <w:r>
-        <w:rPr>
-          <w:rStyle w:val="VerbatimChar"/>
-        </w:rPr>
-        <w:t xml:space="preserve">          WklyStudyHours.Q  </w:t>
-      </w:r>
-      <w:r>
-        <w:br/>
-      </w:r>
-      <w:r>
-        <w:rPr>
-          <w:rStyle w:val="VerbatimChar"/>
-        </w:rPr>
-        <w:t xml:space="preserve">                  -1.03208  </w:t>
+        <w:t xml:space="preserve">After fitting a MLR using forwards, backwards and stepwise regression model building methods, we noticed that the linear association between MathScore and EthnicGroup, ParentEduc, ParentMaritalStatus, PracticeSport and IsFirstChild became significant after adjusting for all other covariates. Note that the linear association between MathScore and LunchType, Gender, TestPrep and WklyStudyHours were still significant after adjusting for all other covariates. Therefore, for Mathscore as the outcome, the optimal predictors are Gender, EthnicGroup, ParentEduc, LunchType, TestPrep, ParentMaritalStatus, PracticeSport, IsFirstChild, and WklyStudyHours. Our estimates for coefficients for each of our significant covariates associated with MathScore are located in our Appendix in Table 2, 3 and 4. Note that each of the three methods selected the same results.</w:t>
       </w:r>
     </w:p>
     <w:p>
@@ -6006,6 +5274,823 @@
         <w:pStyle w:val="BodyText"/>
       </w:pPr>
       <w:r>
+        <w:t xml:space="preserve">From the SLR model, we found that the linear association between ReadingScore and the predictors LunchType, Gender, TestPrep and IsFirstChild were significant. The average increase in ReadingScore between students of ethnic group A and ethnic group B was 5.95373 (p=2.64e-05) without adjusting for all other covariates. The average increase in ReadingScore between students with parents with some high school education and students with parents who completed their high school education was 8.2312 (p=5.85e-08) without adjusting for all other covariates. The average decrease in ReadingScore between students with parents with some high school education and students with parents who have their Master’s degree was 3.5466 (p=0.000717) without adjusting for all other covariates. The average increase in ReadingScore between students with divorced parents and students with married parents was 3.965 (p=0.039) without adjusting for all other covariates. The average increase in ReadingScore between students who studied less than 5 hours and students who studied 10-May was 2.6298 (p=0.0194) without adjusting for all other covariates. The average difference in ReadingScore between students who studied less than 5 hours and students who studied greater than 10 hours was insignificant (p=0.0541) without adjusting for all other covariates. Note that the linear association between ReadingScore and PracticeSport, NrSiblings, and TransportMeans were not significant.</w:t>
+      </w:r>
+    </w:p>
+    <w:p>
+      <w:pPr>
+        <w:pStyle w:val="BodyText"/>
+      </w:pPr>
+      <w:r>
+        <w:t xml:space="preserve">After fitting a MLR using forwards, backwards and stepwise regression model building methods, we noticed that the linear association between ReadingScore and EthnicGroup, ParentEduc, ParentMaritalStatus and WklyStudyHours became significant after adjusting for all other covariates. Note that the linear association between ReadingScore and Gender, LunchType, TestPrep and IsFirstChild were still significant after adjusting for all other covariates. Note that each of the three methods selected the same results. Therefore, for ReadingScore as the outcome, the optimal predictors are Gender, EthnicGroup, ParentEduc, LunchType, TestPrep, ParentMaritalStatus, IsFirstChild, and WklyStudyHours.</w:t>
+      </w:r>
+    </w:p>
+    <w:p>
+      <w:pPr>
+        <w:pStyle w:val="TableCaption"/>
+      </w:pPr>
+      <w:r>
+        <w:t xml:space="preserve">Table 3. Reading score stepwise model</w:t>
+      </w:r>
+    </w:p>
+    <w:tbl>
+      <w:tblPr>
+        <w:tblStyle w:val="Table"/>
+        <w:tblW w:type="auto" w:w="0"/>
+        <w:tblLook w:firstRow="1" w:lastRow="0" w:firstColumn="0" w:lastColumn="0" w:noHBand="0" w:noVBand="0" w:val="0020"/>
+        <w:jc w:val="start"/>
+        <w:tblCaption w:val="Table 3. Reading score stepwise model"/>
+      </w:tblPr>
+      <w:tblGrid>
+        <w:gridCol w:w="2640"/>
+        <w:gridCol w:w="2640"/>
+        <w:gridCol w:w="2640"/>
+      </w:tblGrid>
+      <w:tr>
+        <w:trPr>
+          <w:tblHeader w:val="true"/>
+        </w:trPr>
+        <w:tc>
+          <w:tcPr/>
+          <w:p>
+            <w:pPr>
+              <w:pStyle w:val="Compact"/>
+              <w:jc w:val="left"/>
+            </w:pPr>
+            <w:r>
+              <w:t xml:space="preserve">term</w:t>
+            </w:r>
+          </w:p>
+        </w:tc>
+        <w:tc>
+          <w:tcPr/>
+          <w:p>
+            <w:pPr>
+              <w:pStyle w:val="Compact"/>
+              <w:jc w:val="right"/>
+            </w:pPr>
+            <w:r>
+              <w:t xml:space="preserve">estimate</w:t>
+            </w:r>
+          </w:p>
+        </w:tc>
+        <w:tc>
+          <w:tcPr/>
+          <w:p>
+            <w:pPr>
+              <w:pStyle w:val="Compact"/>
+              <w:jc w:val="left"/>
+            </w:pPr>
+            <w:r>
+              <w:t xml:space="preserve">p.value</w:t>
+            </w:r>
+          </w:p>
+        </w:tc>
+      </w:tr>
+      <w:tr>
+        <w:tc>
+          <w:tcPr/>
+          <w:p>
+            <w:pPr>
+              <w:pStyle w:val="Compact"/>
+              <w:jc w:val="left"/>
+            </w:pPr>
+            <w:r>
+              <w:t xml:space="preserve">(Intercept)</w:t>
+            </w:r>
+          </w:p>
+        </w:tc>
+        <w:tc>
+          <w:tcPr/>
+          <w:p>
+            <w:pPr>
+              <w:pStyle w:val="Compact"/>
+              <w:jc w:val="right"/>
+            </w:pPr>
+            <w:r>
+              <w:t xml:space="preserve">68.495</w:t>
+            </w:r>
+          </w:p>
+        </w:tc>
+        <w:tc>
+          <w:tcPr/>
+          <w:p>
+            <w:pPr>
+              <w:pStyle w:val="Compact"/>
+              <w:jc w:val="left"/>
+            </w:pPr>
+            <w:r>
+              <w:t xml:space="preserve">&lt;.001</w:t>
+            </w:r>
+          </w:p>
+        </w:tc>
+      </w:tr>
+      <w:tr>
+        <w:tc>
+          <w:tcPr/>
+          <w:p>
+            <w:pPr>
+              <w:pStyle w:val="Compact"/>
+              <w:jc w:val="left"/>
+            </w:pPr>
+            <w:r>
+              <w:t xml:space="preserve">Gendermale</w:t>
+            </w:r>
+          </w:p>
+        </w:tc>
+        <w:tc>
+          <w:tcPr/>
+          <w:p>
+            <w:pPr>
+              <w:pStyle w:val="Compact"/>
+              <w:jc w:val="right"/>
+            </w:pPr>
+            <w:r>
+              <w:t xml:space="preserve">-7.282</w:t>
+            </w:r>
+          </w:p>
+        </w:tc>
+        <w:tc>
+          <w:tcPr/>
+          <w:p>
+            <w:pPr>
+              <w:pStyle w:val="Compact"/>
+              <w:jc w:val="left"/>
+            </w:pPr>
+            <w:r>
+              <w:t xml:space="preserve">&lt;.001</w:t>
+            </w:r>
+          </w:p>
+        </w:tc>
+      </w:tr>
+      <w:tr>
+        <w:tc>
+          <w:tcPr/>
+          <w:p>
+            <w:pPr>
+              <w:pStyle w:val="Compact"/>
+              <w:jc w:val="left"/>
+            </w:pPr>
+            <w:r>
+              <w:t xml:space="preserve">EthnicGroup.L</w:t>
+            </w:r>
+          </w:p>
+        </w:tc>
+        <w:tc>
+          <w:tcPr/>
+          <w:p>
+            <w:pPr>
+              <w:pStyle w:val="Compact"/>
+              <w:jc w:val="right"/>
+            </w:pPr>
+            <w:r>
+              <w:t xml:space="preserve">4.149</w:t>
+            </w:r>
+          </w:p>
+        </w:tc>
+        <w:tc>
+          <w:tcPr/>
+          <w:p>
+            <w:pPr>
+              <w:pStyle w:val="Compact"/>
+              <w:jc w:val="left"/>
+            </w:pPr>
+            <w:r>
+              <w:t xml:space="preserve">0.001</w:t>
+            </w:r>
+          </w:p>
+        </w:tc>
+      </w:tr>
+      <w:tr>
+        <w:tc>
+          <w:tcPr/>
+          <w:p>
+            <w:pPr>
+              <w:pStyle w:val="Compact"/>
+              <w:jc w:val="left"/>
+            </w:pPr>
+            <w:r>
+              <w:t xml:space="preserve">EthnicGroup.Q</w:t>
+            </w:r>
+          </w:p>
+        </w:tc>
+        <w:tc>
+          <w:tcPr/>
+          <w:p>
+            <w:pPr>
+              <w:pStyle w:val="Compact"/>
+              <w:jc w:val="right"/>
+            </w:pPr>
+            <w:r>
+              <w:t xml:space="preserve">1.438</w:t>
+            </w:r>
+          </w:p>
+        </w:tc>
+        <w:tc>
+          <w:tcPr/>
+          <w:p>
+            <w:pPr>
+              <w:pStyle w:val="Compact"/>
+              <w:jc w:val="left"/>
+            </w:pPr>
+            <w:r>
+              <w:t xml:space="preserve">0.203</w:t>
+            </w:r>
+          </w:p>
+        </w:tc>
+      </w:tr>
+      <w:tr>
+        <w:tc>
+          <w:tcPr/>
+          <w:p>
+            <w:pPr>
+              <w:pStyle w:val="Compact"/>
+              <w:jc w:val="left"/>
+            </w:pPr>
+            <w:r>
+              <w:t xml:space="preserve">EthnicGroup.C</w:t>
+            </w:r>
+          </w:p>
+        </w:tc>
+        <w:tc>
+          <w:tcPr/>
+          <w:p>
+            <w:pPr>
+              <w:pStyle w:val="Compact"/>
+              <w:jc w:val="right"/>
+            </w:pPr>
+            <w:r>
+              <w:t xml:space="preserve">-0.471</w:t>
+            </w:r>
+          </w:p>
+        </w:tc>
+        <w:tc>
+          <w:tcPr/>
+          <w:p>
+            <w:pPr>
+              <w:pStyle w:val="Compact"/>
+              <w:jc w:val="left"/>
+            </w:pPr>
+            <w:r>
+              <w:t xml:space="preserve">0.645</w:t>
+            </w:r>
+          </w:p>
+        </w:tc>
+      </w:tr>
+      <w:tr>
+        <w:tc>
+          <w:tcPr/>
+          <w:p>
+            <w:pPr>
+              <w:pStyle w:val="Compact"/>
+              <w:jc w:val="left"/>
+            </w:pPr>
+            <w:r>
+              <w:t xml:space="preserve">EthnicGroup^4</w:t>
+            </w:r>
+          </w:p>
+        </w:tc>
+        <w:tc>
+          <w:tcPr/>
+          <w:p>
+            <w:pPr>
+              <w:pStyle w:val="Compact"/>
+              <w:jc w:val="right"/>
+            </w:pPr>
+            <w:r>
+              <w:t xml:space="preserve">-0.942</w:t>
+            </w:r>
+          </w:p>
+        </w:tc>
+        <w:tc>
+          <w:tcPr/>
+          <w:p>
+            <w:pPr>
+              <w:pStyle w:val="Compact"/>
+              <w:jc w:val="left"/>
+            </w:pPr>
+            <w:r>
+              <w:t xml:space="preserve">0.261</w:t>
+            </w:r>
+          </w:p>
+        </w:tc>
+      </w:tr>
+      <w:tr>
+        <w:tc>
+          <w:tcPr/>
+          <w:p>
+            <w:pPr>
+              <w:pStyle w:val="Compact"/>
+              <w:jc w:val="left"/>
+            </w:pPr>
+            <w:r>
+              <w:t xml:space="preserve">ParentEduc.L</w:t>
+            </w:r>
+          </w:p>
+        </w:tc>
+        <w:tc>
+          <w:tcPr/>
+          <w:p>
+            <w:pPr>
+              <w:pStyle w:val="Compact"/>
+              <w:jc w:val="right"/>
+            </w:pPr>
+            <w:r>
+              <w:t xml:space="preserve">7.638</w:t>
+            </w:r>
+          </w:p>
+        </w:tc>
+        <w:tc>
+          <w:tcPr/>
+          <w:p>
+            <w:pPr>
+              <w:pStyle w:val="Compact"/>
+              <w:jc w:val="left"/>
+            </w:pPr>
+            <w:r>
+              <w:t xml:space="preserve">&lt;.001</w:t>
+            </w:r>
+          </w:p>
+        </w:tc>
+      </w:tr>
+      <w:tr>
+        <w:tc>
+          <w:tcPr/>
+          <w:p>
+            <w:pPr>
+              <w:pStyle w:val="Compact"/>
+              <w:jc w:val="left"/>
+            </w:pPr>
+            <w:r>
+              <w:t xml:space="preserve">ParentEduc.Q</w:t>
+            </w:r>
+          </w:p>
+        </w:tc>
+        <w:tc>
+          <w:tcPr/>
+          <w:p>
+            <w:pPr>
+              <w:pStyle w:val="Compact"/>
+              <w:jc w:val="right"/>
+            </w:pPr>
+            <w:r>
+              <w:t xml:space="preserve">1.535</w:t>
+            </w:r>
+          </w:p>
+        </w:tc>
+        <w:tc>
+          <w:tcPr/>
+          <w:p>
+            <w:pPr>
+              <w:pStyle w:val="Compact"/>
+              <w:jc w:val="left"/>
+            </w:pPr>
+            <w:r>
+              <w:t xml:space="preserve">0.22</w:t>
+            </w:r>
+          </w:p>
+        </w:tc>
+      </w:tr>
+      <w:tr>
+        <w:tc>
+          <w:tcPr/>
+          <w:p>
+            <w:pPr>
+              <w:pStyle w:val="Compact"/>
+              <w:jc w:val="left"/>
+            </w:pPr>
+            <w:r>
+              <w:t xml:space="preserve">ParentEduc.C</w:t>
+            </w:r>
+          </w:p>
+        </w:tc>
+        <w:tc>
+          <w:tcPr/>
+          <w:p>
+            <w:pPr>
+              <w:pStyle w:val="Compact"/>
+              <w:jc w:val="right"/>
+            </w:pPr>
+            <w:r>
+              <w:t xml:space="preserve">0.566</w:t>
+            </w:r>
+          </w:p>
+        </w:tc>
+        <w:tc>
+          <w:tcPr/>
+          <w:p>
+            <w:pPr>
+              <w:pStyle w:val="Compact"/>
+              <w:jc w:val="left"/>
+            </w:pPr>
+            <w:r>
+              <w:t xml:space="preserve">0.635</w:t>
+            </w:r>
+          </w:p>
+        </w:tc>
+      </w:tr>
+      <w:tr>
+        <w:tc>
+          <w:tcPr/>
+          <w:p>
+            <w:pPr>
+              <w:pStyle w:val="Compact"/>
+              <w:jc w:val="left"/>
+            </w:pPr>
+            <w:r>
+              <w:t xml:space="preserve">ParentEduc^4</w:t>
+            </w:r>
+          </w:p>
+        </w:tc>
+        <w:tc>
+          <w:tcPr/>
+          <w:p>
+            <w:pPr>
+              <w:pStyle w:val="Compact"/>
+              <w:jc w:val="right"/>
+            </w:pPr>
+            <w:r>
+              <w:t xml:space="preserve">1.547</w:t>
+            </w:r>
+          </w:p>
+        </w:tc>
+        <w:tc>
+          <w:tcPr/>
+          <w:p>
+            <w:pPr>
+              <w:pStyle w:val="Compact"/>
+              <w:jc w:val="left"/>
+            </w:pPr>
+            <w:r>
+              <w:t xml:space="preserve">0.158</w:t>
+            </w:r>
+          </w:p>
+        </w:tc>
+      </w:tr>
+      <w:tr>
+        <w:tc>
+          <w:tcPr/>
+          <w:p>
+            <w:pPr>
+              <w:pStyle w:val="Compact"/>
+              <w:jc w:val="left"/>
+            </w:pPr>
+            <w:r>
+              <w:t xml:space="preserve">ParentEduc^5</w:t>
+            </w:r>
+          </w:p>
+        </w:tc>
+        <w:tc>
+          <w:tcPr/>
+          <w:p>
+            <w:pPr>
+              <w:pStyle w:val="Compact"/>
+              <w:jc w:val="right"/>
+            </w:pPr>
+            <w:r>
+              <w:t xml:space="preserve">-3.033</w:t>
+            </w:r>
+          </w:p>
+        </w:tc>
+        <w:tc>
+          <w:tcPr/>
+          <w:p>
+            <w:pPr>
+              <w:pStyle w:val="Compact"/>
+              <w:jc w:val="left"/>
+            </w:pPr>
+            <w:r>
+              <w:t xml:space="preserve">0.001</w:t>
+            </w:r>
+          </w:p>
+        </w:tc>
+      </w:tr>
+      <w:tr>
+        <w:tc>
+          <w:tcPr/>
+          <w:p>
+            <w:pPr>
+              <w:pStyle w:val="Compact"/>
+              <w:jc w:val="left"/>
+            </w:pPr>
+            <w:r>
+              <w:t xml:space="preserve">LunchTypestandard</w:t>
+            </w:r>
+          </w:p>
+        </w:tc>
+        <w:tc>
+          <w:tcPr/>
+          <w:p>
+            <w:pPr>
+              <w:pStyle w:val="Compact"/>
+              <w:jc w:val="right"/>
+            </w:pPr>
+            <w:r>
+              <w:t xml:space="preserve">7.494</w:t>
+            </w:r>
+          </w:p>
+        </w:tc>
+        <w:tc>
+          <w:tcPr/>
+          <w:p>
+            <w:pPr>
+              <w:pStyle w:val="Compact"/>
+              <w:jc w:val="left"/>
+            </w:pPr>
+            <w:r>
+              <w:t xml:space="preserve">&lt;.001</w:t>
+            </w:r>
+          </w:p>
+        </w:tc>
+      </w:tr>
+      <w:tr>
+        <w:tc>
+          <w:tcPr/>
+          <w:p>
+            <w:pPr>
+              <w:pStyle w:val="Compact"/>
+              <w:jc w:val="left"/>
+            </w:pPr>
+            <w:r>
+              <w:t xml:space="preserve">TestPrepnone</w:t>
+            </w:r>
+          </w:p>
+        </w:tc>
+        <w:tc>
+          <w:tcPr/>
+          <w:p>
+            <w:pPr>
+              <w:pStyle w:val="Compact"/>
+              <w:jc w:val="right"/>
+            </w:pPr>
+            <w:r>
+              <w:t xml:space="preserve">-6.972</w:t>
+            </w:r>
+          </w:p>
+        </w:tc>
+        <w:tc>
+          <w:tcPr/>
+          <w:p>
+            <w:pPr>
+              <w:pStyle w:val="Compact"/>
+              <w:jc w:val="left"/>
+            </w:pPr>
+            <w:r>
+              <w:t xml:space="preserve">&lt;.001</w:t>
+            </w:r>
+          </w:p>
+        </w:tc>
+      </w:tr>
+      <w:tr>
+        <w:tc>
+          <w:tcPr/>
+          <w:p>
+            <w:pPr>
+              <w:pStyle w:val="Compact"/>
+              <w:jc w:val="left"/>
+            </w:pPr>
+            <w:r>
+              <w:t xml:space="preserve">ParentMaritalStatusmarried</w:t>
+            </w:r>
+          </w:p>
+        </w:tc>
+        <w:tc>
+          <w:tcPr/>
+          <w:p>
+            <w:pPr>
+              <w:pStyle w:val="Compact"/>
+              <w:jc w:val="right"/>
+            </w:pPr>
+            <w:r>
+              <w:t xml:space="preserve">4.113</w:t>
+            </w:r>
+          </w:p>
+        </w:tc>
+        <w:tc>
+          <w:tcPr/>
+          <w:p>
+            <w:pPr>
+              <w:pStyle w:val="Compact"/>
+              <w:jc w:val="left"/>
+            </w:pPr>
+            <w:r>
+              <w:t xml:space="preserve">0.001</w:t>
+            </w:r>
+          </w:p>
+        </w:tc>
+      </w:tr>
+      <w:tr>
+        <w:tc>
+          <w:tcPr/>
+          <w:p>
+            <w:pPr>
+              <w:pStyle w:val="Compact"/>
+              <w:jc w:val="left"/>
+            </w:pPr>
+            <w:r>
+              <w:t xml:space="preserve">ParentMaritalStatussingle</w:t>
+            </w:r>
+          </w:p>
+        </w:tc>
+        <w:tc>
+          <w:tcPr/>
+          <w:p>
+            <w:pPr>
+              <w:pStyle w:val="Compact"/>
+              <w:jc w:val="right"/>
+            </w:pPr>
+            <w:r>
+              <w:t xml:space="preserve">1.275</w:t>
+            </w:r>
+          </w:p>
+        </w:tc>
+        <w:tc>
+          <w:tcPr/>
+          <w:p>
+            <w:pPr>
+              <w:pStyle w:val="Compact"/>
+              <w:jc w:val="left"/>
+            </w:pPr>
+            <w:r>
+              <w:t xml:space="preserve">0.363</w:t>
+            </w:r>
+          </w:p>
+        </w:tc>
+      </w:tr>
+      <w:tr>
+        <w:tc>
+          <w:tcPr/>
+          <w:p>
+            <w:pPr>
+              <w:pStyle w:val="Compact"/>
+              <w:jc w:val="left"/>
+            </w:pPr>
+            <w:r>
+              <w:t xml:space="preserve">ParentMaritalStatuswidowed</w:t>
+            </w:r>
+          </w:p>
+        </w:tc>
+        <w:tc>
+          <w:tcPr/>
+          <w:p>
+            <w:pPr>
+              <w:pStyle w:val="Compact"/>
+              <w:jc w:val="right"/>
+            </w:pPr>
+            <w:r>
+              <w:t xml:space="preserve">4.645</w:t>
+            </w:r>
+          </w:p>
+        </w:tc>
+        <w:tc>
+          <w:tcPr/>
+          <w:p>
+            <w:pPr>
+              <w:pStyle w:val="Compact"/>
+              <w:jc w:val="left"/>
+            </w:pPr>
+            <w:r>
+              <w:t xml:space="preserve">0.106</w:t>
+            </w:r>
+          </w:p>
+        </w:tc>
+      </w:tr>
+      <w:tr>
+        <w:tc>
+          <w:tcPr/>
+          <w:p>
+            <w:pPr>
+              <w:pStyle w:val="Compact"/>
+              <w:jc w:val="left"/>
+            </w:pPr>
+            <w:r>
+              <w:t xml:space="preserve">IsFirstChildyes</w:t>
+            </w:r>
+          </w:p>
+        </w:tc>
+        <w:tc>
+          <w:tcPr/>
+          <w:p>
+            <w:pPr>
+              <w:pStyle w:val="Compact"/>
+              <w:jc w:val="right"/>
+            </w:pPr>
+            <w:r>
+              <w:t xml:space="preserve">2.446</w:t>
+            </w:r>
+          </w:p>
+        </w:tc>
+        <w:tc>
+          <w:tcPr/>
+          <w:p>
+            <w:pPr>
+              <w:pStyle w:val="Compact"/>
+              <w:jc w:val="left"/>
+            </w:pPr>
+            <w:r>
+              <w:t xml:space="preserve">0.007</w:t>
+            </w:r>
+          </w:p>
+        </w:tc>
+      </w:tr>
+      <w:tr>
+        <w:tc>
+          <w:tcPr/>
+          <w:p>
+            <w:pPr>
+              <w:pStyle w:val="Compact"/>
+              <w:jc w:val="left"/>
+            </w:pPr>
+            <w:r>
+              <w:t xml:space="preserve">WklyStudyHours.L</w:t>
+            </w:r>
+          </w:p>
+        </w:tc>
+        <w:tc>
+          <w:tcPr/>
+          <w:p>
+            <w:pPr>
+              <w:pStyle w:val="Compact"/>
+              <w:jc w:val="right"/>
+            </w:pPr>
+            <w:r>
+              <w:t xml:space="preserve">1.431</w:t>
+            </w:r>
+          </w:p>
+        </w:tc>
+        <w:tc>
+          <w:tcPr/>
+          <w:p>
+            <w:pPr>
+              <w:pStyle w:val="Compact"/>
+              <w:jc w:val="left"/>
+            </w:pPr>
+            <w:r>
+              <w:t xml:space="preserve">0.135</w:t>
+            </w:r>
+          </w:p>
+        </w:tc>
+      </w:tr>
+      <w:tr>
+        <w:tc>
+          <w:tcPr/>
+          <w:p>
+            <w:pPr>
+              <w:pStyle w:val="Compact"/>
+              <w:jc w:val="left"/>
+            </w:pPr>
+            <w:r>
+              <w:t xml:space="preserve">WklyStudyHours.Q</w:t>
+            </w:r>
+          </w:p>
+        </w:tc>
+        <w:tc>
+          <w:tcPr/>
+          <w:p>
+            <w:pPr>
+              <w:pStyle w:val="Compact"/>
+              <w:jc w:val="right"/>
+            </w:pPr>
+            <w:r>
+              <w:t xml:space="preserve">-0.933</w:t>
+            </w:r>
+          </w:p>
+        </w:tc>
+        <w:tc>
+          <w:tcPr/>
+          <w:p>
+            <w:pPr>
+              <w:pStyle w:val="Compact"/>
+              <w:jc w:val="left"/>
+            </w:pPr>
+            <w:r>
+              <w:t xml:space="preserve">0.191</w:t>
+            </w:r>
+          </w:p>
+        </w:tc>
+      </w:tr>
+    </w:tbl>
+    <w:p>
+      <w:pPr>
+        <w:pStyle w:val="BodyText"/>
+      </w:pPr>
+      <w:r>
+        <w:t xml:space="preserve">For writing score as the outcome, the optimal predictors are Gender, EthnicGroup, ParentEduc, LunchType, TestPrep, ParentMaritalStatus, PracticeSport, IsFirstChild, and WklyStudyHours.</w:t>
+      </w:r>
+    </w:p>
+    <w:p>
+      <w:pPr>
+        <w:pStyle w:val="BodyText"/>
+      </w:pPr>
+      <w:r>
+        <w:t xml:space="preserve">Model diagnosis is an essential step in the modeling process. The models need to be checked through visual and statistical tests to make sure all assumptions are met. Through this process, we could evaluate if the models we fit well represented our study.</w:t>
+      </w:r>
+    </w:p>
+    <w:p>
+      <w:pPr>
+        <w:pStyle w:val="BodyText"/>
+      </w:pPr>
+      <w:r>
         <w:drawing>
           <wp:inline>
             <wp:extent cx="5334000" cy="4267200"/>
@@ -6015,7 +6100,7 @@
               <a:graphicData uri="http://schemas.openxmlformats.org/drawingml/2006/picture">
                 <pic:pic>
                   <pic:nvPicPr>
-                    <pic:cNvPr descr="report_files/figure-docx/unnamed-chunk-3-1.png" id="25" name="Picture"/>
+                    <pic:cNvPr descr="report_files/figure-docx/unnamed-chunk-6-1.png" id="25" name="Picture"/>
                     <pic:cNvPicPr>
                       <a:picLocks noChangeArrowheads="1" noChangeAspect="1"/>
                     </pic:cNvPicPr>
@@ -6062,7 +6147,7 @@
               <a:graphicData uri="http://schemas.openxmlformats.org/drawingml/2006/picture">
                 <pic:pic>
                   <pic:nvPicPr>
-                    <pic:cNvPr descr="report_files/figure-docx/unnamed-chunk-3-2.png" id="28" name="Picture"/>
+                    <pic:cNvPr descr="report_files/figure-docx/unnamed-chunk-6-2.png" id="28" name="Picture"/>
                     <pic:cNvPicPr>
                       <a:picLocks noChangeArrowheads="1" noChangeAspect="1"/>
                     </pic:cNvPicPr>
@@ -6109,7 +6194,7 @@
               <a:graphicData uri="http://schemas.openxmlformats.org/drawingml/2006/picture">
                 <pic:pic>
                   <pic:nvPicPr>
-                    <pic:cNvPr descr="report_files/figure-docx/unnamed-chunk-3-3.png" id="31" name="Picture"/>
+                    <pic:cNvPr descr="report_files/figure-docx/unnamed-chunk-6-3.png" id="31" name="Picture"/>
                     <pic:cNvPicPr>
                       <a:picLocks noChangeArrowheads="1" noChangeAspect="1"/>
                     </pic:cNvPicPr>
@@ -6156,7 +6241,7 @@
               <a:graphicData uri="http://schemas.openxmlformats.org/drawingml/2006/picture">
                 <pic:pic>
                   <pic:nvPicPr>
-                    <pic:cNvPr descr="report_files/figure-docx/unnamed-chunk-3-4.png" id="34" name="Picture"/>
+                    <pic:cNvPr descr="report_files/figure-docx/unnamed-chunk-6-4.png" id="34" name="Picture"/>
                     <pic:cNvPicPr>
                       <a:picLocks noChangeArrowheads="1" noChangeAspect="1"/>
                     </pic:cNvPicPr>
@@ -6187,799 +6272,6 @@
             </a:graphic>
           </wp:inline>
         </w:drawing>
-      </w:r>
-    </w:p>
-    <w:p>
-      <w:pPr>
-        <w:pStyle w:val="TableCaption"/>
-      </w:pPr>
-      <w:r>
-        <w:t xml:space="preserve">Table 3. Reading score stepwise model</w:t>
-      </w:r>
-    </w:p>
-    <w:tbl>
-      <w:tblPr>
-        <w:tblStyle w:val="Table"/>
-        <w:tblW w:type="auto" w:w="0"/>
-        <w:tblLook w:firstRow="1" w:lastRow="0" w:firstColumn="0" w:lastColumn="0" w:noHBand="0" w:noVBand="0" w:val="0020"/>
-        <w:jc w:val="start"/>
-        <w:tblCaption w:val="Table 3. Reading score stepwise model"/>
-      </w:tblPr>
-      <w:tblGrid>
-        <w:gridCol w:w="2640"/>
-        <w:gridCol w:w="2640"/>
-        <w:gridCol w:w="2640"/>
-      </w:tblGrid>
-      <w:tr>
-        <w:trPr>
-          <w:tblHeader w:val="true"/>
-        </w:trPr>
-        <w:tc>
-          <w:tcPr/>
-          <w:p>
-            <w:pPr>
-              <w:pStyle w:val="Compact"/>
-              <w:jc w:val="left"/>
-            </w:pPr>
-            <w:r>
-              <w:t xml:space="preserve">term</w:t>
-            </w:r>
-          </w:p>
-        </w:tc>
-        <w:tc>
-          <w:tcPr/>
-          <w:p>
-            <w:pPr>
-              <w:pStyle w:val="Compact"/>
-              <w:jc w:val="right"/>
-            </w:pPr>
-            <w:r>
-              <w:t xml:space="preserve">estimate</w:t>
-            </w:r>
-          </w:p>
-        </w:tc>
-        <w:tc>
-          <w:tcPr/>
-          <w:p>
-            <w:pPr>
-              <w:pStyle w:val="Compact"/>
-              <w:jc w:val="left"/>
-            </w:pPr>
-            <w:r>
-              <w:t xml:space="preserve">p.value</w:t>
-            </w:r>
-          </w:p>
-        </w:tc>
-      </w:tr>
-      <w:tr>
-        <w:tc>
-          <w:tcPr/>
-          <w:p>
-            <w:pPr>
-              <w:pStyle w:val="Compact"/>
-              <w:jc w:val="left"/>
-            </w:pPr>
-            <w:r>
-              <w:t xml:space="preserve">(Intercept)</w:t>
-            </w:r>
-          </w:p>
-        </w:tc>
-        <w:tc>
-          <w:tcPr/>
-          <w:p>
-            <w:pPr>
-              <w:pStyle w:val="Compact"/>
-              <w:jc w:val="right"/>
-            </w:pPr>
-            <w:r>
-              <w:t xml:space="preserve">68.495</w:t>
-            </w:r>
-          </w:p>
-        </w:tc>
-        <w:tc>
-          <w:tcPr/>
-          <w:p>
-            <w:pPr>
-              <w:pStyle w:val="Compact"/>
-              <w:jc w:val="left"/>
-            </w:pPr>
-            <w:r>
-              <w:t xml:space="preserve">&lt;.001</w:t>
-            </w:r>
-          </w:p>
-        </w:tc>
-      </w:tr>
-      <w:tr>
-        <w:tc>
-          <w:tcPr/>
-          <w:p>
-            <w:pPr>
-              <w:pStyle w:val="Compact"/>
-              <w:jc w:val="left"/>
-            </w:pPr>
-            <w:r>
-              <w:t xml:space="preserve">Gendermale</w:t>
-            </w:r>
-          </w:p>
-        </w:tc>
-        <w:tc>
-          <w:tcPr/>
-          <w:p>
-            <w:pPr>
-              <w:pStyle w:val="Compact"/>
-              <w:jc w:val="right"/>
-            </w:pPr>
-            <w:r>
-              <w:t xml:space="preserve">-7.282</w:t>
-            </w:r>
-          </w:p>
-        </w:tc>
-        <w:tc>
-          <w:tcPr/>
-          <w:p>
-            <w:pPr>
-              <w:pStyle w:val="Compact"/>
-              <w:jc w:val="left"/>
-            </w:pPr>
-            <w:r>
-              <w:t xml:space="preserve">&lt;.001</w:t>
-            </w:r>
-          </w:p>
-        </w:tc>
-      </w:tr>
-      <w:tr>
-        <w:tc>
-          <w:tcPr/>
-          <w:p>
-            <w:pPr>
-              <w:pStyle w:val="Compact"/>
-              <w:jc w:val="left"/>
-            </w:pPr>
-            <w:r>
-              <w:t xml:space="preserve">EthnicGroup.L</w:t>
-            </w:r>
-          </w:p>
-        </w:tc>
-        <w:tc>
-          <w:tcPr/>
-          <w:p>
-            <w:pPr>
-              <w:pStyle w:val="Compact"/>
-              <w:jc w:val="right"/>
-            </w:pPr>
-            <w:r>
-              <w:t xml:space="preserve">4.149</w:t>
-            </w:r>
-          </w:p>
-        </w:tc>
-        <w:tc>
-          <w:tcPr/>
-          <w:p>
-            <w:pPr>
-              <w:pStyle w:val="Compact"/>
-              <w:jc w:val="left"/>
-            </w:pPr>
-            <w:r>
-              <w:t xml:space="preserve">0.001</w:t>
-            </w:r>
-          </w:p>
-        </w:tc>
-      </w:tr>
-      <w:tr>
-        <w:tc>
-          <w:tcPr/>
-          <w:p>
-            <w:pPr>
-              <w:pStyle w:val="Compact"/>
-              <w:jc w:val="left"/>
-            </w:pPr>
-            <w:r>
-              <w:t xml:space="preserve">EthnicGroup.Q</w:t>
-            </w:r>
-          </w:p>
-        </w:tc>
-        <w:tc>
-          <w:tcPr/>
-          <w:p>
-            <w:pPr>
-              <w:pStyle w:val="Compact"/>
-              <w:jc w:val="right"/>
-            </w:pPr>
-            <w:r>
-              <w:t xml:space="preserve">1.438</w:t>
-            </w:r>
-          </w:p>
-        </w:tc>
-        <w:tc>
-          <w:tcPr/>
-          <w:p>
-            <w:pPr>
-              <w:pStyle w:val="Compact"/>
-              <w:jc w:val="left"/>
-            </w:pPr>
-            <w:r>
-              <w:t xml:space="preserve">0.203</w:t>
-            </w:r>
-          </w:p>
-        </w:tc>
-      </w:tr>
-      <w:tr>
-        <w:tc>
-          <w:tcPr/>
-          <w:p>
-            <w:pPr>
-              <w:pStyle w:val="Compact"/>
-              <w:jc w:val="left"/>
-            </w:pPr>
-            <w:r>
-              <w:t xml:space="preserve">EthnicGroup.C</w:t>
-            </w:r>
-          </w:p>
-        </w:tc>
-        <w:tc>
-          <w:tcPr/>
-          <w:p>
-            <w:pPr>
-              <w:pStyle w:val="Compact"/>
-              <w:jc w:val="right"/>
-            </w:pPr>
-            <w:r>
-              <w:t xml:space="preserve">-0.471</w:t>
-            </w:r>
-          </w:p>
-        </w:tc>
-        <w:tc>
-          <w:tcPr/>
-          <w:p>
-            <w:pPr>
-              <w:pStyle w:val="Compact"/>
-              <w:jc w:val="left"/>
-            </w:pPr>
-            <w:r>
-              <w:t xml:space="preserve">0.645</w:t>
-            </w:r>
-          </w:p>
-        </w:tc>
-      </w:tr>
-      <w:tr>
-        <w:tc>
-          <w:tcPr/>
-          <w:p>
-            <w:pPr>
-              <w:pStyle w:val="Compact"/>
-              <w:jc w:val="left"/>
-            </w:pPr>
-            <w:r>
-              <w:t xml:space="preserve">EthnicGroup^4</w:t>
-            </w:r>
-          </w:p>
-        </w:tc>
-        <w:tc>
-          <w:tcPr/>
-          <w:p>
-            <w:pPr>
-              <w:pStyle w:val="Compact"/>
-              <w:jc w:val="right"/>
-            </w:pPr>
-            <w:r>
-              <w:t xml:space="preserve">-0.942</w:t>
-            </w:r>
-          </w:p>
-        </w:tc>
-        <w:tc>
-          <w:tcPr/>
-          <w:p>
-            <w:pPr>
-              <w:pStyle w:val="Compact"/>
-              <w:jc w:val="left"/>
-            </w:pPr>
-            <w:r>
-              <w:t xml:space="preserve">0.261</w:t>
-            </w:r>
-          </w:p>
-        </w:tc>
-      </w:tr>
-      <w:tr>
-        <w:tc>
-          <w:tcPr/>
-          <w:p>
-            <w:pPr>
-              <w:pStyle w:val="Compact"/>
-              <w:jc w:val="left"/>
-            </w:pPr>
-            <w:r>
-              <w:t xml:space="preserve">ParentEduc.L</w:t>
-            </w:r>
-          </w:p>
-        </w:tc>
-        <w:tc>
-          <w:tcPr/>
-          <w:p>
-            <w:pPr>
-              <w:pStyle w:val="Compact"/>
-              <w:jc w:val="right"/>
-            </w:pPr>
-            <w:r>
-              <w:t xml:space="preserve">7.638</w:t>
-            </w:r>
-          </w:p>
-        </w:tc>
-        <w:tc>
-          <w:tcPr/>
-          <w:p>
-            <w:pPr>
-              <w:pStyle w:val="Compact"/>
-              <w:jc w:val="left"/>
-            </w:pPr>
-            <w:r>
-              <w:t xml:space="preserve">&lt;.001</w:t>
-            </w:r>
-          </w:p>
-        </w:tc>
-      </w:tr>
-      <w:tr>
-        <w:tc>
-          <w:tcPr/>
-          <w:p>
-            <w:pPr>
-              <w:pStyle w:val="Compact"/>
-              <w:jc w:val="left"/>
-            </w:pPr>
-            <w:r>
-              <w:t xml:space="preserve">ParentEduc.Q</w:t>
-            </w:r>
-          </w:p>
-        </w:tc>
-        <w:tc>
-          <w:tcPr/>
-          <w:p>
-            <w:pPr>
-              <w:pStyle w:val="Compact"/>
-              <w:jc w:val="right"/>
-            </w:pPr>
-            <w:r>
-              <w:t xml:space="preserve">1.535</w:t>
-            </w:r>
-          </w:p>
-        </w:tc>
-        <w:tc>
-          <w:tcPr/>
-          <w:p>
-            <w:pPr>
-              <w:pStyle w:val="Compact"/>
-              <w:jc w:val="left"/>
-            </w:pPr>
-            <w:r>
-              <w:t xml:space="preserve">0.22</w:t>
-            </w:r>
-          </w:p>
-        </w:tc>
-      </w:tr>
-      <w:tr>
-        <w:tc>
-          <w:tcPr/>
-          <w:p>
-            <w:pPr>
-              <w:pStyle w:val="Compact"/>
-              <w:jc w:val="left"/>
-            </w:pPr>
-            <w:r>
-              <w:t xml:space="preserve">ParentEduc.C</w:t>
-            </w:r>
-          </w:p>
-        </w:tc>
-        <w:tc>
-          <w:tcPr/>
-          <w:p>
-            <w:pPr>
-              <w:pStyle w:val="Compact"/>
-              <w:jc w:val="right"/>
-            </w:pPr>
-            <w:r>
-              <w:t xml:space="preserve">0.566</w:t>
-            </w:r>
-          </w:p>
-        </w:tc>
-        <w:tc>
-          <w:tcPr/>
-          <w:p>
-            <w:pPr>
-              <w:pStyle w:val="Compact"/>
-              <w:jc w:val="left"/>
-            </w:pPr>
-            <w:r>
-              <w:t xml:space="preserve">0.635</w:t>
-            </w:r>
-          </w:p>
-        </w:tc>
-      </w:tr>
-      <w:tr>
-        <w:tc>
-          <w:tcPr/>
-          <w:p>
-            <w:pPr>
-              <w:pStyle w:val="Compact"/>
-              <w:jc w:val="left"/>
-            </w:pPr>
-            <w:r>
-              <w:t xml:space="preserve">ParentEduc^4</w:t>
-            </w:r>
-          </w:p>
-        </w:tc>
-        <w:tc>
-          <w:tcPr/>
-          <w:p>
-            <w:pPr>
-              <w:pStyle w:val="Compact"/>
-              <w:jc w:val="right"/>
-            </w:pPr>
-            <w:r>
-              <w:t xml:space="preserve">1.547</w:t>
-            </w:r>
-          </w:p>
-        </w:tc>
-        <w:tc>
-          <w:tcPr/>
-          <w:p>
-            <w:pPr>
-              <w:pStyle w:val="Compact"/>
-              <w:jc w:val="left"/>
-            </w:pPr>
-            <w:r>
-              <w:t xml:space="preserve">0.158</w:t>
-            </w:r>
-          </w:p>
-        </w:tc>
-      </w:tr>
-      <w:tr>
-        <w:tc>
-          <w:tcPr/>
-          <w:p>
-            <w:pPr>
-              <w:pStyle w:val="Compact"/>
-              <w:jc w:val="left"/>
-            </w:pPr>
-            <w:r>
-              <w:t xml:space="preserve">ParentEduc^5</w:t>
-            </w:r>
-          </w:p>
-        </w:tc>
-        <w:tc>
-          <w:tcPr/>
-          <w:p>
-            <w:pPr>
-              <w:pStyle w:val="Compact"/>
-              <w:jc w:val="right"/>
-            </w:pPr>
-            <w:r>
-              <w:t xml:space="preserve">-3.033</w:t>
-            </w:r>
-          </w:p>
-        </w:tc>
-        <w:tc>
-          <w:tcPr/>
-          <w:p>
-            <w:pPr>
-              <w:pStyle w:val="Compact"/>
-              <w:jc w:val="left"/>
-            </w:pPr>
-            <w:r>
-              <w:t xml:space="preserve">0.001</w:t>
-            </w:r>
-          </w:p>
-        </w:tc>
-      </w:tr>
-      <w:tr>
-        <w:tc>
-          <w:tcPr/>
-          <w:p>
-            <w:pPr>
-              <w:pStyle w:val="Compact"/>
-              <w:jc w:val="left"/>
-            </w:pPr>
-            <w:r>
-              <w:t xml:space="preserve">LunchTypestandard</w:t>
-            </w:r>
-          </w:p>
-        </w:tc>
-        <w:tc>
-          <w:tcPr/>
-          <w:p>
-            <w:pPr>
-              <w:pStyle w:val="Compact"/>
-              <w:jc w:val="right"/>
-            </w:pPr>
-            <w:r>
-              <w:t xml:space="preserve">7.494</w:t>
-            </w:r>
-          </w:p>
-        </w:tc>
-        <w:tc>
-          <w:tcPr/>
-          <w:p>
-            <w:pPr>
-              <w:pStyle w:val="Compact"/>
-              <w:jc w:val="left"/>
-            </w:pPr>
-            <w:r>
-              <w:t xml:space="preserve">&lt;.001</w:t>
-            </w:r>
-          </w:p>
-        </w:tc>
-      </w:tr>
-      <w:tr>
-        <w:tc>
-          <w:tcPr/>
-          <w:p>
-            <w:pPr>
-              <w:pStyle w:val="Compact"/>
-              <w:jc w:val="left"/>
-            </w:pPr>
-            <w:r>
-              <w:t xml:space="preserve">TestPrepnone</w:t>
-            </w:r>
-          </w:p>
-        </w:tc>
-        <w:tc>
-          <w:tcPr/>
-          <w:p>
-            <w:pPr>
-              <w:pStyle w:val="Compact"/>
-              <w:jc w:val="right"/>
-            </w:pPr>
-            <w:r>
-              <w:t xml:space="preserve">-6.972</w:t>
-            </w:r>
-          </w:p>
-        </w:tc>
-        <w:tc>
-          <w:tcPr/>
-          <w:p>
-            <w:pPr>
-              <w:pStyle w:val="Compact"/>
-              <w:jc w:val="left"/>
-            </w:pPr>
-            <w:r>
-              <w:t xml:space="preserve">&lt;.001</w:t>
-            </w:r>
-          </w:p>
-        </w:tc>
-      </w:tr>
-      <w:tr>
-        <w:tc>
-          <w:tcPr/>
-          <w:p>
-            <w:pPr>
-              <w:pStyle w:val="Compact"/>
-              <w:jc w:val="left"/>
-            </w:pPr>
-            <w:r>
-              <w:t xml:space="preserve">ParentMaritalStatusmarried</w:t>
-            </w:r>
-          </w:p>
-        </w:tc>
-        <w:tc>
-          <w:tcPr/>
-          <w:p>
-            <w:pPr>
-              <w:pStyle w:val="Compact"/>
-              <w:jc w:val="right"/>
-            </w:pPr>
-            <w:r>
-              <w:t xml:space="preserve">4.113</w:t>
-            </w:r>
-          </w:p>
-        </w:tc>
-        <w:tc>
-          <w:tcPr/>
-          <w:p>
-            <w:pPr>
-              <w:pStyle w:val="Compact"/>
-              <w:jc w:val="left"/>
-            </w:pPr>
-            <w:r>
-              <w:t xml:space="preserve">0.001</w:t>
-            </w:r>
-          </w:p>
-        </w:tc>
-      </w:tr>
-      <w:tr>
-        <w:tc>
-          <w:tcPr/>
-          <w:p>
-            <w:pPr>
-              <w:pStyle w:val="Compact"/>
-              <w:jc w:val="left"/>
-            </w:pPr>
-            <w:r>
-              <w:t xml:space="preserve">ParentMaritalStatussingle</w:t>
-            </w:r>
-          </w:p>
-        </w:tc>
-        <w:tc>
-          <w:tcPr/>
-          <w:p>
-            <w:pPr>
-              <w:pStyle w:val="Compact"/>
-              <w:jc w:val="right"/>
-            </w:pPr>
-            <w:r>
-              <w:t xml:space="preserve">1.275</w:t>
-            </w:r>
-          </w:p>
-        </w:tc>
-        <w:tc>
-          <w:tcPr/>
-          <w:p>
-            <w:pPr>
-              <w:pStyle w:val="Compact"/>
-              <w:jc w:val="left"/>
-            </w:pPr>
-            <w:r>
-              <w:t xml:space="preserve">0.363</w:t>
-            </w:r>
-          </w:p>
-        </w:tc>
-      </w:tr>
-      <w:tr>
-        <w:tc>
-          <w:tcPr/>
-          <w:p>
-            <w:pPr>
-              <w:pStyle w:val="Compact"/>
-              <w:jc w:val="left"/>
-            </w:pPr>
-            <w:r>
-              <w:t xml:space="preserve">ParentMaritalStatuswidowed</w:t>
-            </w:r>
-          </w:p>
-        </w:tc>
-        <w:tc>
-          <w:tcPr/>
-          <w:p>
-            <w:pPr>
-              <w:pStyle w:val="Compact"/>
-              <w:jc w:val="right"/>
-            </w:pPr>
-            <w:r>
-              <w:t xml:space="preserve">4.645</w:t>
-            </w:r>
-          </w:p>
-        </w:tc>
-        <w:tc>
-          <w:tcPr/>
-          <w:p>
-            <w:pPr>
-              <w:pStyle w:val="Compact"/>
-              <w:jc w:val="left"/>
-            </w:pPr>
-            <w:r>
-              <w:t xml:space="preserve">0.106</w:t>
-            </w:r>
-          </w:p>
-        </w:tc>
-      </w:tr>
-      <w:tr>
-        <w:tc>
-          <w:tcPr/>
-          <w:p>
-            <w:pPr>
-              <w:pStyle w:val="Compact"/>
-              <w:jc w:val="left"/>
-            </w:pPr>
-            <w:r>
-              <w:t xml:space="preserve">IsFirstChildyes</w:t>
-            </w:r>
-          </w:p>
-        </w:tc>
-        <w:tc>
-          <w:tcPr/>
-          <w:p>
-            <w:pPr>
-              <w:pStyle w:val="Compact"/>
-              <w:jc w:val="right"/>
-            </w:pPr>
-            <w:r>
-              <w:t xml:space="preserve">2.446</w:t>
-            </w:r>
-          </w:p>
-        </w:tc>
-        <w:tc>
-          <w:tcPr/>
-          <w:p>
-            <w:pPr>
-              <w:pStyle w:val="Compact"/>
-              <w:jc w:val="left"/>
-            </w:pPr>
-            <w:r>
-              <w:t xml:space="preserve">0.007</w:t>
-            </w:r>
-          </w:p>
-        </w:tc>
-      </w:tr>
-      <w:tr>
-        <w:tc>
-          <w:tcPr/>
-          <w:p>
-            <w:pPr>
-              <w:pStyle w:val="Compact"/>
-              <w:jc w:val="left"/>
-            </w:pPr>
-            <w:r>
-              <w:t xml:space="preserve">WklyStudyHours.L</w:t>
-            </w:r>
-          </w:p>
-        </w:tc>
-        <w:tc>
-          <w:tcPr/>
-          <w:p>
-            <w:pPr>
-              <w:pStyle w:val="Compact"/>
-              <w:jc w:val="right"/>
-            </w:pPr>
-            <w:r>
-              <w:t xml:space="preserve">1.431</w:t>
-            </w:r>
-          </w:p>
-        </w:tc>
-        <w:tc>
-          <w:tcPr/>
-          <w:p>
-            <w:pPr>
-              <w:pStyle w:val="Compact"/>
-              <w:jc w:val="left"/>
-            </w:pPr>
-            <w:r>
-              <w:t xml:space="preserve">0.135</w:t>
-            </w:r>
-          </w:p>
-        </w:tc>
-      </w:tr>
-      <w:tr>
-        <w:tc>
-          <w:tcPr/>
-          <w:p>
-            <w:pPr>
-              <w:pStyle w:val="Compact"/>
-              <w:jc w:val="left"/>
-            </w:pPr>
-            <w:r>
-              <w:t xml:space="preserve">WklyStudyHours.Q</w:t>
-            </w:r>
-          </w:p>
-        </w:tc>
-        <w:tc>
-          <w:tcPr/>
-          <w:p>
-            <w:pPr>
-              <w:pStyle w:val="Compact"/>
-              <w:jc w:val="right"/>
-            </w:pPr>
-            <w:r>
-              <w:t xml:space="preserve">-0.933</w:t>
-            </w:r>
-          </w:p>
-        </w:tc>
-        <w:tc>
-          <w:tcPr/>
-          <w:p>
-            <w:pPr>
-              <w:pStyle w:val="Compact"/>
-              <w:jc w:val="left"/>
-            </w:pPr>
-            <w:r>
-              <w:t xml:space="preserve">0.191</w:t>
-            </w:r>
-          </w:p>
-        </w:tc>
-      </w:tr>
-    </w:tbl>
-    <w:p>
-      <w:pPr>
-        <w:pStyle w:val="BodyText"/>
-      </w:pPr>
-      <w:r>
-        <w:br/>
       </w:r>
     </w:p>
     <w:p>

</xml_diff>

<commit_message>
Finished up conclusion and discussion section
</commit_message>
<xml_diff>
--- a/report.docx
+++ b/report.docx
@@ -252,11 +252,39 @@
         <w:pStyle w:val="FirstParagraph"/>
       </w:pPr>
       <w:r>
-        <w:rPr>
-          <w:bCs/>
-          <w:b/>
-        </w:rPr>
-        <w:t xml:space="preserve">insert</w:t>
+        <w:t xml:space="preserve">In conclusion, our study aimed to predict Math, Reading, and Writing test scores based on a variety of personal and socio-economic variables. After attempting several modeling methods, we successfully identified several significant predictors for each test score. The variables: gender, ethnic group, parental education, lunch type, test preparation, parental marital status, sports participation, birth order, and weekly study hours were consistently found to influence Math and Reading Test Scores. The number of siblings and the mode of transportation variables were also significant predictors for Writing Test Scores along with the other predictors mentioned.</w:t>
+      </w:r>
+    </w:p>
+    <w:p>
+      <w:pPr>
+        <w:pStyle w:val="BodyText"/>
+      </w:pPr>
+      <w:r>
+        <w:t xml:space="preserve">Our finalized models were determined using a combination of step-wise and criterion-based model selection methods which allowed us to understand the relationship between predictors and scores better. Our use of adjusted R-squared value as a criterion for model selection allows us to find a balance between bias and variance, ensuring that the models we choose are both robust and interpretable. We ran model diagnostics as well as influential observation diagnostics in order to confirm the validity of our finalized models. All of the results indicated the absence of worrisome influential observations.</w:t>
+      </w:r>
+    </w:p>
+    <w:p>
+      <w:pPr>
+        <w:pStyle w:val="BodyText"/>
+      </w:pPr>
+      <w:r>
+        <w:t xml:space="preserve">Our study findings revealed the complex relationship of variables that influence a student’s educational outcomes. For example, ethnic disparities, as evidenced by differences in test scores between different ethnic groups, are evident which reveal the need for targeted intervention in order to combat these inequalities that are seen in student’s educations.</w:t>
+      </w:r>
+    </w:p>
+    <w:p>
+      <w:pPr>
+        <w:pStyle w:val="BodyText"/>
+      </w:pPr>
+      <w:r>
+        <w:t xml:space="preserve">Some potential limitations of our study include negligence of interactions between variables and generalization. For this project, we specifically wanted to focus on implementing all the different types of model building techniques that we learned in P8130. Given the time constraint, we were unable to allocate more time to literature review to assess whether interactions between some of our covariates existed. In addition to this, we acknowledge that there was little to no background given for this dataset. We are unaware of the population that this specific dataset was sampled from so the results from this study are unable to be generalized to a larger population. Nevertheless, our rigorous modeling approaches and diagnostic checks do enhance the credibility of our findings.</w:t>
+      </w:r>
+    </w:p>
+    <w:p>
+      <w:pPr>
+        <w:pStyle w:val="BodyText"/>
+      </w:pPr>
+      <w:r>
+        <w:t xml:space="preserve">All in all, our study advances the general understanding of what predictors are important for Math, Reading and Writing test scores, providing a solid foundation for more future research and educational interventions.</w:t>
       </w:r>
     </w:p>
     <w:bookmarkEnd w:id="24"/>
@@ -7256,17 +7284,7 @@
         <w:pStyle w:val="BodyText"/>
       </w:pPr>
       <w:r>
-        <w:t xml:space="preserve">Yuki did</w:t>
-      </w:r>
-      <w:r>
-        <w:t xml:space="preserve"> </w:t>
-      </w:r>
-      <w:r>
-        <w:rPr>
-          <w:bCs/>
-          <w:b/>
-        </w:rPr>
-        <w:t xml:space="preserve">insert</w:t>
+        <w:t xml:space="preserve">Yuki wrote the methods, majority of the results section, conclusion and discussion section and conducted data cleaning, exploration and visualization and SLR modeling.</w:t>
       </w:r>
     </w:p>
     <w:p>

</xml_diff>